<commit_message>
Final Update first part
</commit_message>
<xml_diff>
--- a/P8_02_Technical-Report.docx
+++ b/P8_02_Technical-Report.docx
@@ -2225,8 +2225,187 @@
     <w:p>
       <w:pPr>
         <w:pStyle w:val="Normal2"/>
-        <w:ind w:left="360" w:firstLine="360"/>
-      </w:pPr>
+      </w:pPr>
+      <w:r>
+        <w:rPr>
+          <w:noProof/>
+        </w:rPr>
+        <w:lastRenderedPageBreak/>
+        <mc:AlternateContent>
+          <mc:Choice Requires="wps">
+            <w:drawing>
+              <wp:anchor distT="0" distB="0" distL="114300" distR="114300" simplePos="0" relativeHeight="251670528" behindDoc="0" locked="0" layoutInCell="1" allowOverlap="1" wp14:anchorId="7D73F070" wp14:editId="66220CAA">
+                <wp:simplePos x="0" y="0"/>
+                <wp:positionH relativeFrom="column">
+                  <wp:posOffset>19050</wp:posOffset>
+                </wp:positionH>
+                <wp:positionV relativeFrom="paragraph">
+                  <wp:posOffset>4162425</wp:posOffset>
+                </wp:positionV>
+                <wp:extent cx="4467225" cy="635"/>
+                <wp:effectExtent l="0" t="0" r="0" b="0"/>
+                <wp:wrapTopAndBottom/>
+                <wp:docPr id="29" name="Text Box 29"/>
+                <wp:cNvGraphicFramePr/>
+                <a:graphic xmlns:a="http://schemas.openxmlformats.org/drawingml/2006/main">
+                  <a:graphicData uri="http://schemas.microsoft.com/office/word/2010/wordprocessingShape">
+                    <wps:wsp>
+                      <wps:cNvSpPr txBox="1"/>
+                      <wps:spPr>
+                        <a:xfrm>
+                          <a:off x="0" y="0"/>
+                          <a:ext cx="4467225" cy="635"/>
+                        </a:xfrm>
+                        <a:prstGeom prst="rect">
+                          <a:avLst/>
+                        </a:prstGeom>
+                        <a:solidFill>
+                          <a:prstClr val="white"/>
+                        </a:solidFill>
+                        <a:ln>
+                          <a:noFill/>
+                        </a:ln>
+                      </wps:spPr>
+                      <wps:txbx>
+                        <w:txbxContent>
+                          <w:p>
+                            <w:pPr>
+                              <w:pStyle w:val="Caption"/>
+                              <w:jc w:val="center"/>
+                              <w:rPr>
+                                <w:rFonts w:ascii="Lato" w:hAnsi="Lato"/>
+                                <w:noProof/>
+                              </w:rPr>
+                            </w:pPr>
+                            <w:r>
+                              <w:t xml:space="preserve">Figure </w:t>
+                            </w:r>
+                            <w:fldSimple w:instr=" SEQ Figure \* ARABIC ">
+                              <w:r>
+                                <w:rPr>
+                                  <w:noProof/>
+                                </w:rPr>
+                                <w:t>1</w:t>
+                              </w:r>
+                            </w:fldSimple>
+                            <w:r>
+                              <w:t xml:space="preserve"> Data Augmentation Pipeline</w:t>
+                            </w:r>
+                          </w:p>
+                        </w:txbxContent>
+                      </wps:txbx>
+                      <wps:bodyPr rot="0" spcFirstLastPara="0" vertOverflow="overflow" horzOverflow="overflow" vert="horz" wrap="square" lIns="0" tIns="0" rIns="0" bIns="0" numCol="1" spcCol="0" rtlCol="0" fromWordArt="0" anchor="t" anchorCtr="0" forceAA="0" compatLnSpc="1">
+                        <a:prstTxWarp prst="textNoShape">
+                          <a:avLst/>
+                        </a:prstTxWarp>
+                        <a:spAutoFit/>
+                      </wps:bodyPr>
+                    </wps:wsp>
+                  </a:graphicData>
+                </a:graphic>
+              </wp:anchor>
+            </w:drawing>
+          </mc:Choice>
+          <mc:Fallback>
+            <w:pict>
+              <v:shapetype w14:anchorId="7D73F070" id="_x0000_t202" coordsize="21600,21600" o:spt="202" path="m,l,21600r21600,l21600,xe">
+                <v:stroke joinstyle="miter"/>
+                <v:path gradientshapeok="t" o:connecttype="rect"/>
+              </v:shapetype>
+              <v:shape id="Text Box 29" o:spid="_x0000_s1026" type="#_x0000_t202" style="position:absolute;margin-left:1.5pt;margin-top:327.75pt;width:351.75pt;height:.05pt;z-index:251670528;visibility:visible;mso-wrap-style:square;mso-wrap-distance-left:9pt;mso-wrap-distance-top:0;mso-wrap-distance-right:9pt;mso-wrap-distance-bottom:0;mso-position-horizontal:absolute;mso-position-horizontal-relative:text;mso-position-vertical:absolute;mso-position-vertical-relative:text;v-text-anchor:top" o:gfxdata="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" stroked="f">
+                <v:textbox style="mso-fit-shape-to-text:t" inset="0,0,0,0">
+                  <w:txbxContent>
+                    <w:p>
+                      <w:pPr>
+                        <w:pStyle w:val="Caption"/>
+                        <w:jc w:val="center"/>
+                        <w:rPr>
+                          <w:rFonts w:ascii="Lato" w:hAnsi="Lato"/>
+                          <w:noProof/>
+                        </w:rPr>
+                      </w:pPr>
+                      <w:r>
+                        <w:t xml:space="preserve">Figure </w:t>
+                      </w:r>
+                      <w:fldSimple w:instr=" SEQ Figure \* ARABIC ">
+                        <w:r>
+                          <w:rPr>
+                            <w:noProof/>
+                          </w:rPr>
+                          <w:t>1</w:t>
+                        </w:r>
+                      </w:fldSimple>
+                      <w:r>
+                        <w:t xml:space="preserve"> Data Augmentation Pipeline</w:t>
+                      </w:r>
+                    </w:p>
+                  </w:txbxContent>
+                </v:textbox>
+                <w10:wrap type="topAndBottom"/>
+              </v:shape>
+            </w:pict>
+          </mc:Fallback>
+        </mc:AlternateContent>
+      </w:r>
+      <w:r>
+        <w:rPr>
+          <w:noProof/>
+        </w:rPr>
+        <w:drawing>
+          <wp:anchor distT="0" distB="0" distL="114300" distR="114300" simplePos="0" relativeHeight="251668480" behindDoc="1" locked="0" layoutInCell="1" allowOverlap="1" wp14:anchorId="1A36C5C5" wp14:editId="2628E2C6">
+            <wp:simplePos x="0" y="0"/>
+            <wp:positionH relativeFrom="margin">
+              <wp:align>left</wp:align>
+            </wp:positionH>
+            <wp:positionV relativeFrom="paragraph">
+              <wp:posOffset>19050</wp:posOffset>
+            </wp:positionV>
+            <wp:extent cx="4467225" cy="4086225"/>
+            <wp:effectExtent l="19050" t="19050" r="28575" b="28575"/>
+            <wp:wrapTopAndBottom/>
+            <wp:docPr id="27" name="Picture 27"/>
+            <wp:cNvGraphicFramePr>
+              <a:graphicFrameLocks xmlns:a="http://schemas.openxmlformats.org/drawingml/2006/main" noChangeAspect="1"/>
+            </wp:cNvGraphicFramePr>
+            <a:graphic xmlns:a="http://schemas.openxmlformats.org/drawingml/2006/main">
+              <a:graphicData uri="http://schemas.openxmlformats.org/drawingml/2006/picture">
+                <pic:pic xmlns:pic="http://schemas.openxmlformats.org/drawingml/2006/picture">
+                  <pic:nvPicPr>
+                    <pic:cNvPr id="1" name=""/>
+                    <pic:cNvPicPr/>
+                  </pic:nvPicPr>
+                  <pic:blipFill>
+                    <a:blip r:embed="rId10">
+                      <a:extLst>
+                        <a:ext uri="{28A0092B-C50C-407E-A947-70E740481C1C}">
+                          <a14:useLocalDpi xmlns:a14="http://schemas.microsoft.com/office/drawing/2010/main" val="0"/>
+                        </a:ext>
+                      </a:extLst>
+                    </a:blip>
+                    <a:stretch>
+                      <a:fillRect/>
+                    </a:stretch>
+                  </pic:blipFill>
+                  <pic:spPr>
+                    <a:xfrm>
+                      <a:off x="0" y="0"/>
+                      <a:ext cx="4467225" cy="4086225"/>
+                    </a:xfrm>
+                    <a:prstGeom prst="rect">
+                      <a:avLst/>
+                    </a:prstGeom>
+                    <a:ln>
+                      <a:solidFill>
+                        <a:schemeClr val="tx1"/>
+                      </a:solidFill>
+                    </a:ln>
+                  </pic:spPr>
+                </pic:pic>
+              </a:graphicData>
+            </a:graphic>
+          </wp:anchor>
+        </w:drawing>
+      </w:r>
     </w:p>
     <w:p>
       <w:pPr>
@@ -2312,6 +2491,7 @@
         <w:rPr>
           <w:noProof/>
         </w:rPr>
+        <w:lastRenderedPageBreak/>
         <mc:AlternateContent>
           <mc:Choice Requires="wps">
             <w:drawing>
@@ -2374,7 +2554,7 @@
                                 <w:rPr>
                                   <w:noProof/>
                                 </w:rPr>
-                                <w:t>1</w:t>
+                                <w:t>2</w:t>
                               </w:r>
                             </w:fldSimple>
                             <w:r>
@@ -2397,11 +2577,7 @@
           </mc:Choice>
           <mc:Fallback>
             <w:pict>
-              <v:shapetype w14:anchorId="3B982DEF" id="_x0000_t202" coordsize="21600,21600" o:spt="202" path="m,l,21600r21600,l21600,xe">
-                <v:stroke joinstyle="miter"/>
-                <v:path gradientshapeok="t" o:connecttype="rect"/>
-              </v:shapetype>
-              <v:shape id="Text Box 9" o:spid="_x0000_s1026" type="#_x0000_t202" style="position:absolute;margin-left:-14.25pt;margin-top:238.4pt;width:499.5pt;height:.05pt;z-index:-251649024;visibility:visible;mso-wrap-style:square;mso-wrap-distance-left:9pt;mso-wrap-distance-top:0;mso-wrap-distance-right:9pt;mso-wrap-distance-bottom:0;mso-position-horizontal:absolute;mso-position-horizontal-relative:text;mso-position-vertical:absolute;mso-position-vertical-relative:text;v-text-anchor:top" o:gfxdata="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" stroked="f">
+              <v:shape w14:anchorId="3B982DEF" id="Text Box 9" o:spid="_x0000_s1027" type="#_x0000_t202" style="position:absolute;margin-left:-14.25pt;margin-top:238.4pt;width:499.5pt;height:.05pt;z-index:-251649024;visibility:visible;mso-wrap-style:square;mso-wrap-distance-left:9pt;mso-wrap-distance-top:0;mso-wrap-distance-right:9pt;mso-wrap-distance-bottom:0;mso-position-horizontal:absolute;mso-position-horizontal-relative:text;mso-position-vertical:absolute;mso-position-vertical-relative:text;v-text-anchor:top" o:gfxdata="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" stroked="f">
                 <v:textbox style="mso-fit-shape-to-text:t" inset="0,0,0,0">
                   <w:txbxContent>
                     <w:p>
@@ -2422,7 +2598,7 @@
                           <w:rPr>
                             <w:noProof/>
                           </w:rPr>
-                          <w:t>1</w:t>
+                          <w:t>2</w:t>
                         </w:r>
                       </w:fldSimple>
                       <w:r>
@@ -2475,7 +2651,7 @@
                     </pic:cNvPicPr>
                   </pic:nvPicPr>
                   <pic:blipFill>
-                    <a:blip r:embed="rId10">
+                    <a:blip r:embed="rId11">
                       <a:extLst>
                         <a:ext uri="{28A0092B-C50C-407E-A947-70E740481C1C}">
                           <a14:useLocalDpi xmlns:a14="http://schemas.microsoft.com/office/drawing/2010/main" val="0"/>
@@ -2535,11 +2711,7 @@
         <w:t xml:space="preserve">), or different models (Feature Extractor and Classifier). </w:t>
       </w:r>
       <w:r>
-        <w:t xml:space="preserve">After starting training with a completely untrained </w:t>
-      </w:r>
-      <w:r>
-        <w:lastRenderedPageBreak/>
-        <w:t xml:space="preserve">model, I realized that </w:t>
+        <w:t xml:space="preserve">After starting training with a completely untrained model, I realized that </w:t>
       </w:r>
       <w:r>
         <w:rPr>
@@ -2659,177 +2831,6 @@
         </w:rPr>
         <w:t xml:space="preserve"> </w:t>
       </w:r>
-    </w:p>
-    <w:p>
-      <w:pPr>
-        <w:pStyle w:val="Normal2"/>
-        <w:ind w:firstLine="720"/>
-        <w:rPr>
-          <w:b/>
-          <w:bCs/>
-        </w:rPr>
-      </w:pPr>
-    </w:p>
-    <w:p>
-      <w:pPr>
-        <w:pStyle w:val="Normal2"/>
-        <w:ind w:firstLine="720"/>
-        <w:rPr>
-          <w:b/>
-          <w:bCs/>
-        </w:rPr>
-      </w:pPr>
-    </w:p>
-    <w:p>
-      <w:pPr>
-        <w:pStyle w:val="Normal2"/>
-        <w:keepNext/>
-        <w:ind w:firstLine="720"/>
-      </w:pPr>
-      <w:r>
-        <w:rPr>
-          <w:b/>
-          <w:bCs/>
-          <w:noProof/>
-        </w:rPr>
-        <w:drawing>
-          <wp:inline distT="0" distB="0" distL="0" distR="0" wp14:anchorId="0A9F9CA9" wp14:editId="718E77D2">
-            <wp:extent cx="5375414" cy="2371725"/>
-            <wp:effectExtent l="19050" t="19050" r="15875" b="9525"/>
-            <wp:docPr id="10" name="Picture 10"/>
-            <wp:cNvGraphicFramePr>
-              <a:graphicFrameLocks xmlns:a="http://schemas.openxmlformats.org/drawingml/2006/main" noChangeAspect="1"/>
-            </wp:cNvGraphicFramePr>
-            <a:graphic xmlns:a="http://schemas.openxmlformats.org/drawingml/2006/main">
-              <a:graphicData uri="http://schemas.openxmlformats.org/drawingml/2006/picture">
-                <pic:pic xmlns:pic="http://schemas.openxmlformats.org/drawingml/2006/picture">
-                  <pic:nvPicPr>
-                    <pic:cNvPr id="0" name="Picture 2"/>
-                    <pic:cNvPicPr>
-                      <a:picLocks noChangeAspect="1" noChangeArrowheads="1"/>
-                    </pic:cNvPicPr>
-                  </pic:nvPicPr>
-                  <pic:blipFill>
-                    <a:blip r:embed="rId11">
-                      <a:extLst>
-                        <a:ext uri="{28A0092B-C50C-407E-A947-70E740481C1C}">
-                          <a14:useLocalDpi xmlns:a14="http://schemas.microsoft.com/office/drawing/2010/main" val="0"/>
-                        </a:ext>
-                      </a:extLst>
-                    </a:blip>
-                    <a:srcRect/>
-                    <a:stretch>
-                      <a:fillRect/>
-                    </a:stretch>
-                  </pic:blipFill>
-                  <pic:spPr bwMode="auto">
-                    <a:xfrm>
-                      <a:off x="0" y="0"/>
-                      <a:ext cx="5376216" cy="2372079"/>
-                    </a:xfrm>
-                    <a:prstGeom prst="rect">
-                      <a:avLst/>
-                    </a:prstGeom>
-                    <a:noFill/>
-                    <a:ln>
-                      <a:solidFill>
-                        <a:schemeClr val="tx1"/>
-                      </a:solidFill>
-                    </a:ln>
-                  </pic:spPr>
-                </pic:pic>
-              </a:graphicData>
-            </a:graphic>
-          </wp:inline>
-        </w:drawing>
-      </w:r>
-    </w:p>
-    <w:p>
-      <w:pPr>
-        <w:pStyle w:val="Caption"/>
-        <w:jc w:val="center"/>
-        <w:rPr>
-          <w:b/>
-          <w:bCs/>
-          <w:sz w:val="20"/>
-          <w:szCs w:val="20"/>
-        </w:rPr>
-      </w:pPr>
-      <w:r>
-        <w:rPr>
-          <w:sz w:val="20"/>
-          <w:szCs w:val="20"/>
-        </w:rPr>
-        <w:t xml:space="preserve">Figure </w:t>
-      </w:r>
-      <w:r>
-        <w:rPr>
-          <w:sz w:val="20"/>
-          <w:szCs w:val="20"/>
-        </w:rPr>
-        <w:fldChar w:fldCharType="begin"/>
-      </w:r>
-      <w:r>
-        <w:rPr>
-          <w:sz w:val="20"/>
-          <w:szCs w:val="20"/>
-        </w:rPr>
-        <w:instrText xml:space="preserve"> SEQ Figure \* ARABIC </w:instrText>
-      </w:r>
-      <w:r>
-        <w:rPr>
-          <w:sz w:val="20"/>
-          <w:szCs w:val="20"/>
-        </w:rPr>
-        <w:fldChar w:fldCharType="separate"/>
-      </w:r>
-      <w:r>
-        <w:rPr>
-          <w:noProof/>
-          <w:sz w:val="20"/>
-          <w:szCs w:val="20"/>
-        </w:rPr>
-        <w:t>2</w:t>
-      </w:r>
-      <w:r>
-        <w:rPr>
-          <w:sz w:val="20"/>
-          <w:szCs w:val="20"/>
-        </w:rPr>
-        <w:fldChar w:fldCharType="end"/>
-      </w:r>
-      <w:r>
-        <w:rPr>
-          <w:sz w:val="20"/>
-          <w:szCs w:val="20"/>
-        </w:rPr>
-        <w:t xml:space="preserve"> MobileNetV2 architecture</w:t>
-      </w:r>
-    </w:p>
-    <w:p>
-      <w:pPr>
-        <w:pStyle w:val="Normal2"/>
-        <w:ind w:firstLine="720"/>
-        <w:rPr>
-          <w:b/>
-          <w:bCs/>
-        </w:rPr>
-      </w:pPr>
-    </w:p>
-    <w:p>
-      <w:pPr>
-        <w:pStyle w:val="Normal2"/>
-        <w:ind w:firstLine="720"/>
-        <w:rPr>
-          <w:b/>
-          <w:bCs/>
-        </w:rPr>
-      </w:pPr>
-    </w:p>
-    <w:p>
-      <w:pPr>
-        <w:pStyle w:val="Normal2"/>
-      </w:pPr>
     </w:p>
     <w:p>
       <w:pPr>
@@ -2950,7 +2951,7 @@
           </mc:Choice>
           <mc:Fallback>
             <w:pict>
-              <v:shape w14:anchorId="668BB787" id="Text Box 8" o:spid="_x0000_s1027" type="#_x0000_t202" style="position:absolute;left:0;text-align:left;margin-left:-40.65pt;margin-top:375.75pt;width:580.65pt;height:.05pt;z-index:251665408;visibility:visible;mso-wrap-style:square;mso-wrap-distance-left:9pt;mso-wrap-distance-top:0;mso-wrap-distance-right:9pt;mso-wrap-distance-bottom:0;mso-position-horizontal:absolute;mso-position-horizontal-relative:text;mso-position-vertical:absolute;mso-position-vertical-relative:text;v-text-anchor:top" o:gfxdata="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" stroked="f">
+              <v:shape w14:anchorId="668BB787" id="Text Box 8" o:spid="_x0000_s1028" type="#_x0000_t202" style="position:absolute;left:0;text-align:left;margin-left:-40.65pt;margin-top:375.75pt;width:580.65pt;height:.05pt;z-index:251665408;visibility:visible;mso-wrap-style:square;mso-wrap-distance-left:9pt;mso-wrap-distance-top:0;mso-wrap-distance-right:9pt;mso-wrap-distance-bottom:0;mso-position-horizontal:absolute;mso-position-horizontal-relative:text;mso-position-vertical:absolute;mso-position-vertical-relative:text;v-text-anchor:top" o:gfxdata="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" stroked="f">
                 <v:textbox style="mso-fit-shape-to-text:t" inset="0,0,0,0">
                   <w:txbxContent>
                     <w:p>
@@ -3438,7 +3439,7 @@
           </mc:Choice>
           <mc:Fallback>
             <w:pict>
-              <v:shape w14:anchorId="11FCF6F0" id="Text Box 7" o:spid="_x0000_s1028" type="#_x0000_t202" style="position:absolute;margin-left:277.5pt;margin-top:626.75pt;width:229.35pt;height:.05pt;z-index:-251653120;visibility:visible;mso-wrap-style:square;mso-wrap-distance-left:9pt;mso-wrap-distance-top:0;mso-wrap-distance-right:9pt;mso-wrap-distance-bottom:0;mso-position-horizontal:absolute;mso-position-horizontal-relative:text;mso-position-vertical:absolute;mso-position-vertical-relative:text;v-text-anchor:top" o:gfxdata="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" stroked="f">
+              <v:shape w14:anchorId="11FCF6F0" id="Text Box 7" o:spid="_x0000_s1029" type="#_x0000_t202" style="position:absolute;margin-left:277.5pt;margin-top:626.75pt;width:229.35pt;height:.05pt;z-index:-251653120;visibility:visible;mso-wrap-style:square;mso-wrap-distance-left:9pt;mso-wrap-distance-top:0;mso-wrap-distance-right:9pt;mso-wrap-distance-bottom:0;mso-position-horizontal:absolute;mso-position-horizontal-relative:text;mso-position-vertical:absolute;mso-position-vertical-relative:text;v-text-anchor:top" o:gfxdata="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" stroked="f">
                 <v:textbox style="mso-fit-shape-to-text:t" inset="0,0,0,0">
                   <w:txbxContent>
                     <w:p>
@@ -3588,7 +3589,7 @@
           <w:rFonts w:ascii="Lato" w:hAnsi="Lato"/>
         </w:rPr>
         <w:tab/>
-        <w:t>Results and discussion</w:t>
+        <w:t>Results</w:t>
       </w:r>
       <w:bookmarkEnd w:id="5"/>
     </w:p>
@@ -3608,7 +3609,1027 @@
         <w:rPr>
           <w:rFonts w:ascii="Lato" w:hAnsi="Lato"/>
         </w:rPr>
-        <w:t>This section does not begin on a new page and should use "Heading 1" style font settings for the heading, then “Normal” style for the content.</w:t>
+        <w:t xml:space="preserve">In this part, we will only display the </w:t>
+      </w:r>
+      <w:r>
+        <w:rPr>
+          <w:rFonts w:ascii="Lato" w:hAnsi="Lato"/>
+          <w:b/>
+          <w:bCs/>
+        </w:rPr>
+        <w:t xml:space="preserve">test metrics. </w:t>
+      </w:r>
+      <w:r>
+        <w:rPr>
+          <w:rFonts w:ascii="Lato" w:hAnsi="Lato"/>
+        </w:rPr>
+        <w:t xml:space="preserve">Here are the results obtained for our MobileNetV2 – </w:t>
+      </w:r>
+      <w:proofErr w:type="spellStart"/>
+      <w:r>
+        <w:rPr>
+          <w:rFonts w:ascii="Lato" w:hAnsi="Lato"/>
+        </w:rPr>
+        <w:t>Unet</w:t>
+      </w:r>
+      <w:proofErr w:type="spellEnd"/>
+      <w:r>
+        <w:rPr>
+          <w:rFonts w:ascii="Lato" w:hAnsi="Lato"/>
+        </w:rPr>
+        <w:t xml:space="preserve"> </w:t>
+      </w:r>
+      <w:proofErr w:type="gramStart"/>
+      <w:r>
+        <w:rPr>
+          <w:rFonts w:ascii="Lato" w:hAnsi="Lato"/>
+        </w:rPr>
+        <w:t>model :</w:t>
+      </w:r>
+      <w:proofErr w:type="gramEnd"/>
+    </w:p>
+    <w:tbl>
+      <w:tblPr>
+        <w:tblStyle w:val="TableGrid"/>
+        <w:tblW w:w="0" w:type="auto"/>
+        <w:tblLook w:val="04A0" w:firstRow="1" w:lastRow="0" w:firstColumn="1" w:lastColumn="0" w:noHBand="0" w:noVBand="1"/>
+      </w:tblPr>
+      <w:tblGrid>
+        <w:gridCol w:w="2597"/>
+        <w:gridCol w:w="2493"/>
+        <w:gridCol w:w="2130"/>
+        <w:gridCol w:w="2130"/>
+      </w:tblGrid>
+      <w:tr>
+        <w:trPr>
+          <w:cantSplit/>
+          <w:trHeight w:val="1134"/>
+        </w:trPr>
+        <w:tc>
+          <w:tcPr>
+            <w:tcW w:w="2597" w:type="dxa"/>
+            <w:vAlign w:val="center"/>
+          </w:tcPr>
+          <w:p>
+            <w:pPr>
+              <w:jc w:val="center"/>
+              <w:rPr>
+                <w:rFonts w:ascii="Lato" w:hAnsi="Lato"/>
+                <w:b/>
+                <w:bCs/>
+                <w:u w:val="single"/>
+              </w:rPr>
+            </w:pPr>
+            <w:r>
+              <w:rPr>
+                <w:rFonts w:ascii="Lato" w:hAnsi="Lato"/>
+                <w:b/>
+                <w:bCs/>
+                <w:u w:val="single"/>
+              </w:rPr>
+              <w:t>Model Settings</w:t>
+            </w:r>
+          </w:p>
+        </w:tc>
+        <w:tc>
+          <w:tcPr>
+            <w:tcW w:w="2493" w:type="dxa"/>
+            <w:vAlign w:val="center"/>
+          </w:tcPr>
+          <w:p>
+            <w:pPr>
+              <w:jc w:val="center"/>
+              <w:rPr>
+                <w:rFonts w:ascii="Lato" w:hAnsi="Lato"/>
+                <w:b/>
+                <w:bCs/>
+                <w:u w:val="single"/>
+              </w:rPr>
+            </w:pPr>
+            <w:r>
+              <w:rPr>
+                <w:rFonts w:ascii="Lato" w:hAnsi="Lato"/>
+                <w:b/>
+                <w:bCs/>
+                <w:u w:val="single"/>
+              </w:rPr>
+              <w:t>Dice Coefficient</w:t>
+            </w:r>
+          </w:p>
+        </w:tc>
+        <w:tc>
+          <w:tcPr>
+            <w:tcW w:w="2130" w:type="dxa"/>
+            <w:vAlign w:val="center"/>
+          </w:tcPr>
+          <w:p>
+            <w:pPr>
+              <w:jc w:val="center"/>
+              <w:rPr>
+                <w:rFonts w:ascii="Lato" w:hAnsi="Lato"/>
+                <w:b/>
+                <w:bCs/>
+                <w:u w:val="single"/>
+              </w:rPr>
+            </w:pPr>
+            <w:r>
+              <w:rPr>
+                <w:rFonts w:ascii="Lato" w:hAnsi="Lato"/>
+                <w:b/>
+                <w:bCs/>
+                <w:u w:val="single"/>
+              </w:rPr>
+              <w:t>Mean IOU</w:t>
+            </w:r>
+          </w:p>
+        </w:tc>
+        <w:tc>
+          <w:tcPr>
+            <w:tcW w:w="2130" w:type="dxa"/>
+            <w:vAlign w:val="center"/>
+          </w:tcPr>
+          <w:p>
+            <w:pPr>
+              <w:jc w:val="center"/>
+              <w:rPr>
+                <w:rFonts w:ascii="Lato" w:hAnsi="Lato"/>
+                <w:b/>
+                <w:bCs/>
+                <w:u w:val="single"/>
+              </w:rPr>
+            </w:pPr>
+            <w:r>
+              <w:rPr>
+                <w:rFonts w:ascii="Lato" w:hAnsi="Lato"/>
+                <w:b/>
+                <w:bCs/>
+                <w:u w:val="single"/>
+              </w:rPr>
+              <w:t>Accuracy</w:t>
+            </w:r>
+          </w:p>
+        </w:tc>
+      </w:tr>
+      <w:tr>
+        <w:trPr>
+          <w:cantSplit/>
+          <w:trHeight w:val="1134"/>
+        </w:trPr>
+        <w:tc>
+          <w:tcPr>
+            <w:tcW w:w="2597" w:type="dxa"/>
+            <w:vAlign w:val="center"/>
+          </w:tcPr>
+          <w:p>
+            <w:pPr>
+              <w:jc w:val="center"/>
+              <w:rPr>
+                <w:rFonts w:ascii="Lato" w:hAnsi="Lato"/>
+              </w:rPr>
+            </w:pPr>
+            <w:r>
+              <w:rPr>
+                <w:rFonts w:ascii="Lato" w:hAnsi="Lato"/>
+              </w:rPr>
+              <w:t>No Data Augmentation</w:t>
+            </w:r>
+          </w:p>
+          <w:p>
+            <w:pPr>
+              <w:jc w:val="center"/>
+              <w:rPr>
+                <w:rFonts w:ascii="Lato" w:hAnsi="Lato"/>
+              </w:rPr>
+            </w:pPr>
+            <w:r>
+              <w:rPr>
+                <w:rFonts w:ascii="Lato" w:hAnsi="Lato"/>
+              </w:rPr>
+              <w:t>256x256 images</w:t>
+            </w:r>
+          </w:p>
+        </w:tc>
+        <w:tc>
+          <w:tcPr>
+            <w:tcW w:w="2493" w:type="dxa"/>
+            <w:vAlign w:val="center"/>
+          </w:tcPr>
+          <w:p>
+            <w:pPr>
+              <w:jc w:val="center"/>
+              <w:rPr>
+                <w:rFonts w:ascii="Lato" w:hAnsi="Lato"/>
+              </w:rPr>
+            </w:pPr>
+            <w:r>
+              <w:rPr>
+                <w:rFonts w:ascii="Lato" w:hAnsi="Lato"/>
+              </w:rPr>
+              <w:t>0.835</w:t>
+            </w:r>
+          </w:p>
+        </w:tc>
+        <w:tc>
+          <w:tcPr>
+            <w:tcW w:w="2130" w:type="dxa"/>
+            <w:vAlign w:val="center"/>
+          </w:tcPr>
+          <w:p>
+            <w:pPr>
+              <w:jc w:val="center"/>
+              <w:rPr>
+                <w:rFonts w:ascii="Lato" w:hAnsi="Lato"/>
+              </w:rPr>
+            </w:pPr>
+            <w:r>
+              <w:rPr>
+                <w:rFonts w:ascii="Lato" w:hAnsi="Lato"/>
+              </w:rPr>
+              <w:t>0.512</w:t>
+            </w:r>
+          </w:p>
+        </w:tc>
+        <w:tc>
+          <w:tcPr>
+            <w:tcW w:w="2130" w:type="dxa"/>
+            <w:vAlign w:val="center"/>
+          </w:tcPr>
+          <w:p>
+            <w:pPr>
+              <w:jc w:val="center"/>
+              <w:rPr>
+                <w:rFonts w:ascii="Lato" w:hAnsi="Lato"/>
+              </w:rPr>
+            </w:pPr>
+            <w:r>
+              <w:rPr>
+                <w:rFonts w:ascii="Lato" w:hAnsi="Lato"/>
+              </w:rPr>
+              <w:t>0.883</w:t>
+            </w:r>
+          </w:p>
+        </w:tc>
+      </w:tr>
+      <w:tr>
+        <w:trPr>
+          <w:cantSplit/>
+          <w:trHeight w:val="1134"/>
+        </w:trPr>
+        <w:tc>
+          <w:tcPr>
+            <w:tcW w:w="2597" w:type="dxa"/>
+            <w:vAlign w:val="center"/>
+          </w:tcPr>
+          <w:p>
+            <w:pPr>
+              <w:jc w:val="center"/>
+              <w:rPr>
+                <w:rFonts w:ascii="Lato" w:hAnsi="Lato"/>
+              </w:rPr>
+            </w:pPr>
+            <w:r>
+              <w:rPr>
+                <w:rFonts w:ascii="Lato" w:hAnsi="Lato"/>
+              </w:rPr>
+              <w:t>Data Augmentation</w:t>
+            </w:r>
+          </w:p>
+          <w:p>
+            <w:pPr>
+              <w:jc w:val="center"/>
+              <w:rPr>
+                <w:rFonts w:ascii="Lato" w:hAnsi="Lato"/>
+              </w:rPr>
+            </w:pPr>
+            <w:r>
+              <w:rPr>
+                <w:rFonts w:ascii="Lato" w:hAnsi="Lato"/>
+              </w:rPr>
+              <w:t>256x256 images</w:t>
+            </w:r>
+          </w:p>
+        </w:tc>
+        <w:tc>
+          <w:tcPr>
+            <w:tcW w:w="2493" w:type="dxa"/>
+            <w:vAlign w:val="center"/>
+          </w:tcPr>
+          <w:p>
+            <w:pPr>
+              <w:jc w:val="center"/>
+              <w:rPr>
+                <w:rFonts w:ascii="Lato" w:hAnsi="Lato"/>
+              </w:rPr>
+            </w:pPr>
+            <w:r>
+              <w:rPr>
+                <w:rFonts w:ascii="Lato" w:hAnsi="Lato"/>
+              </w:rPr>
+              <w:t>0.866</w:t>
+            </w:r>
+          </w:p>
+        </w:tc>
+        <w:tc>
+          <w:tcPr>
+            <w:tcW w:w="2130" w:type="dxa"/>
+            <w:vAlign w:val="center"/>
+          </w:tcPr>
+          <w:p>
+            <w:pPr>
+              <w:jc w:val="center"/>
+              <w:rPr>
+                <w:rFonts w:ascii="Lato" w:hAnsi="Lato"/>
+              </w:rPr>
+            </w:pPr>
+            <w:r>
+              <w:rPr>
+                <w:rFonts w:ascii="Lato" w:hAnsi="Lato"/>
+              </w:rPr>
+              <w:t>0.556</w:t>
+            </w:r>
+          </w:p>
+        </w:tc>
+        <w:tc>
+          <w:tcPr>
+            <w:tcW w:w="2130" w:type="dxa"/>
+            <w:vAlign w:val="center"/>
+          </w:tcPr>
+          <w:p>
+            <w:pPr>
+              <w:jc w:val="center"/>
+              <w:rPr>
+                <w:rFonts w:ascii="Lato" w:hAnsi="Lato"/>
+              </w:rPr>
+            </w:pPr>
+            <w:r>
+              <w:rPr>
+                <w:rFonts w:ascii="Lato" w:hAnsi="Lato"/>
+              </w:rPr>
+              <w:t>0.898</w:t>
+            </w:r>
+          </w:p>
+        </w:tc>
+      </w:tr>
+      <w:tr>
+        <w:trPr>
+          <w:cantSplit/>
+          <w:trHeight w:val="1134"/>
+        </w:trPr>
+        <w:tc>
+          <w:tcPr>
+            <w:tcW w:w="2597" w:type="dxa"/>
+            <w:vAlign w:val="center"/>
+          </w:tcPr>
+          <w:p>
+            <w:pPr>
+              <w:jc w:val="center"/>
+              <w:rPr>
+                <w:rFonts w:ascii="Lato" w:hAnsi="Lato"/>
+                <w:b/>
+                <w:bCs/>
+              </w:rPr>
+            </w:pPr>
+            <w:r>
+              <w:rPr>
+                <w:rFonts w:ascii="Lato" w:hAnsi="Lato"/>
+                <w:b/>
+                <w:bCs/>
+              </w:rPr>
+              <w:t>Data Augmentation</w:t>
+            </w:r>
+          </w:p>
+          <w:p>
+            <w:pPr>
+              <w:jc w:val="center"/>
+              <w:rPr>
+                <w:rFonts w:ascii="Lato" w:hAnsi="Lato"/>
+              </w:rPr>
+            </w:pPr>
+            <w:r>
+              <w:rPr>
+                <w:rFonts w:ascii="Lato" w:hAnsi="Lato"/>
+                <w:b/>
+                <w:bCs/>
+              </w:rPr>
+              <w:t>256x512 images</w:t>
+            </w:r>
+          </w:p>
+        </w:tc>
+        <w:tc>
+          <w:tcPr>
+            <w:tcW w:w="2493" w:type="dxa"/>
+            <w:vAlign w:val="center"/>
+          </w:tcPr>
+          <w:p>
+            <w:pPr>
+              <w:jc w:val="center"/>
+              <w:rPr>
+                <w:rFonts w:ascii="Lato" w:hAnsi="Lato"/>
+                <w:b/>
+                <w:bCs/>
+              </w:rPr>
+            </w:pPr>
+            <w:r>
+              <w:rPr>
+                <w:rFonts w:ascii="Lato" w:hAnsi="Lato"/>
+                <w:b/>
+                <w:bCs/>
+              </w:rPr>
+              <w:t>0.884</w:t>
+            </w:r>
+          </w:p>
+        </w:tc>
+        <w:tc>
+          <w:tcPr>
+            <w:tcW w:w="2130" w:type="dxa"/>
+            <w:vAlign w:val="center"/>
+          </w:tcPr>
+          <w:p>
+            <w:pPr>
+              <w:jc w:val="center"/>
+              <w:rPr>
+                <w:rFonts w:ascii="Lato" w:hAnsi="Lato"/>
+                <w:b/>
+                <w:bCs/>
+              </w:rPr>
+            </w:pPr>
+            <w:r>
+              <w:rPr>
+                <w:rFonts w:ascii="Lato" w:hAnsi="Lato"/>
+                <w:b/>
+                <w:bCs/>
+              </w:rPr>
+              <w:t>0.573</w:t>
+            </w:r>
+          </w:p>
+        </w:tc>
+        <w:tc>
+          <w:tcPr>
+            <w:tcW w:w="2130" w:type="dxa"/>
+            <w:vAlign w:val="center"/>
+          </w:tcPr>
+          <w:p>
+            <w:pPr>
+              <w:jc w:val="center"/>
+              <w:rPr>
+                <w:rFonts w:ascii="Lato" w:hAnsi="Lato"/>
+                <w:b/>
+                <w:bCs/>
+              </w:rPr>
+            </w:pPr>
+            <w:r>
+              <w:rPr>
+                <w:rFonts w:ascii="Lato" w:hAnsi="Lato"/>
+                <w:b/>
+                <w:bCs/>
+              </w:rPr>
+              <w:t>0.911</w:t>
+            </w:r>
+          </w:p>
+        </w:tc>
+      </w:tr>
+    </w:tbl>
+    <w:p>
+      <w:pPr>
+        <w:rPr>
+          <w:rFonts w:ascii="Lato" w:hAnsi="Lato"/>
+        </w:rPr>
+      </w:pPr>
+    </w:p>
+    <w:p>
+      <w:pPr>
+        <w:pStyle w:val="Normal2"/>
+      </w:pPr>
+      <w:r>
+        <w:tab/>
+        <w:t xml:space="preserve">It is clear that our model with Data Augmentation and 256 x 512 images (native aspect ratio) has the best performances. One issue with this model is </w:t>
+      </w:r>
+      <w:r>
+        <w:rPr>
+          <w:b/>
+          <w:bCs/>
+        </w:rPr>
+        <w:t>that it started overfitting after the 7</w:t>
+      </w:r>
+      <w:r>
+        <w:rPr>
+          <w:b/>
+          <w:bCs/>
+          <w:vertAlign w:val="superscript"/>
+        </w:rPr>
+        <w:t>th</w:t>
+      </w:r>
+      <w:r>
+        <w:rPr>
+          <w:b/>
+          <w:bCs/>
+        </w:rPr>
+        <w:t xml:space="preserve"> epoch</w:t>
+      </w:r>
+      <w:r>
+        <w:t xml:space="preserve">, which triggered the early stopping layer that I had put as a callback. </w:t>
+      </w:r>
+      <w:r>
+        <w:t>The</w:t>
+      </w:r>
+      <w:r>
+        <w:t xml:space="preserve"> training </w:t>
+      </w:r>
+      <w:r>
+        <w:t>history</w:t>
+      </w:r>
+      <w:r>
+        <w:t xml:space="preserve"> is displayed on Figure 5</w:t>
+      </w:r>
+      <w:r>
+        <w:t>:</w:t>
+      </w:r>
+      <w:r>
+        <w:t xml:space="preserve"> </w:t>
+      </w:r>
+    </w:p>
+    <w:p>
+      <w:pPr>
+        <w:pStyle w:val="Normal2"/>
+      </w:pPr>
+      <w:r>
+        <w:rPr>
+          <w:noProof/>
+        </w:rPr>
+        <w:drawing>
+          <wp:anchor distT="0" distB="0" distL="114300" distR="114300" simplePos="0" relativeHeight="251671552" behindDoc="0" locked="0" layoutInCell="1" allowOverlap="1" wp14:anchorId="5D15883F" wp14:editId="08585242">
+            <wp:simplePos x="0" y="0"/>
+            <wp:positionH relativeFrom="column">
+              <wp:posOffset>1187699</wp:posOffset>
+            </wp:positionH>
+            <wp:positionV relativeFrom="paragraph">
+              <wp:posOffset>27664</wp:posOffset>
+            </wp:positionV>
+            <wp:extent cx="4067810" cy="2110740"/>
+            <wp:effectExtent l="19050" t="19050" r="27940" b="22860"/>
+            <wp:wrapThrough wrapText="bothSides">
+              <wp:wrapPolygon edited="0">
+                <wp:start x="-101" y="-195"/>
+                <wp:lineTo x="-101" y="21639"/>
+                <wp:lineTo x="21647" y="21639"/>
+                <wp:lineTo x="21647" y="-195"/>
+                <wp:lineTo x="-101" y="-195"/>
+              </wp:wrapPolygon>
+            </wp:wrapThrough>
+            <wp:docPr id="30" name="Picture 30"/>
+            <wp:cNvGraphicFramePr>
+              <a:graphicFrameLocks xmlns:a="http://schemas.openxmlformats.org/drawingml/2006/main" noChangeAspect="1"/>
+            </wp:cNvGraphicFramePr>
+            <a:graphic xmlns:a="http://schemas.openxmlformats.org/drawingml/2006/main">
+              <a:graphicData uri="http://schemas.openxmlformats.org/drawingml/2006/picture">
+                <pic:pic xmlns:pic="http://schemas.openxmlformats.org/drawingml/2006/picture">
+                  <pic:nvPicPr>
+                    <pic:cNvPr id="0" name="Picture 1"/>
+                    <pic:cNvPicPr>
+                      <a:picLocks noChangeAspect="1" noChangeArrowheads="1"/>
+                    </pic:cNvPicPr>
+                  </pic:nvPicPr>
+                  <pic:blipFill>
+                    <a:blip r:embed="rId14" cstate="print">
+                      <a:extLst>
+                        <a:ext uri="{28A0092B-C50C-407E-A947-70E740481C1C}">
+                          <a14:useLocalDpi xmlns:a14="http://schemas.microsoft.com/office/drawing/2010/main" val="0"/>
+                        </a:ext>
+                      </a:extLst>
+                    </a:blip>
+                    <a:srcRect/>
+                    <a:stretch>
+                      <a:fillRect/>
+                    </a:stretch>
+                  </pic:blipFill>
+                  <pic:spPr bwMode="auto">
+                    <a:xfrm>
+                      <a:off x="0" y="0"/>
+                      <a:ext cx="4067810" cy="2110740"/>
+                    </a:xfrm>
+                    <a:prstGeom prst="rect">
+                      <a:avLst/>
+                    </a:prstGeom>
+                    <a:noFill/>
+                    <a:ln>
+                      <a:solidFill>
+                        <a:schemeClr val="tx1"/>
+                      </a:solidFill>
+                    </a:ln>
+                  </pic:spPr>
+                </pic:pic>
+              </a:graphicData>
+            </a:graphic>
+            <wp14:sizeRelH relativeFrom="margin">
+              <wp14:pctWidth>0</wp14:pctWidth>
+            </wp14:sizeRelH>
+            <wp14:sizeRelV relativeFrom="margin">
+              <wp14:pctHeight>0</wp14:pctHeight>
+            </wp14:sizeRelV>
+          </wp:anchor>
+        </w:drawing>
+      </w:r>
+      <w:r>
+        <w:rPr>
+          <w:noProof/>
+        </w:rPr>
+        <mc:AlternateContent>
+          <mc:Choice Requires="wps">
+            <w:drawing>
+              <wp:anchor distT="0" distB="0" distL="114300" distR="114300" simplePos="0" relativeHeight="251673600" behindDoc="0" locked="0" layoutInCell="1" allowOverlap="1" wp14:anchorId="67EE6B0D" wp14:editId="3EBBC758">
+                <wp:simplePos x="0" y="0"/>
+                <wp:positionH relativeFrom="column">
+                  <wp:posOffset>882374</wp:posOffset>
+                </wp:positionH>
+                <wp:positionV relativeFrom="paragraph">
+                  <wp:posOffset>2172335</wp:posOffset>
+                </wp:positionV>
+                <wp:extent cx="4549775" cy="635"/>
+                <wp:effectExtent l="0" t="0" r="0" b="0"/>
+                <wp:wrapThrough wrapText="bothSides">
+                  <wp:wrapPolygon edited="0">
+                    <wp:start x="0" y="0"/>
+                    <wp:lineTo x="0" y="21600"/>
+                    <wp:lineTo x="21600" y="21600"/>
+                    <wp:lineTo x="21600" y="0"/>
+                  </wp:wrapPolygon>
+                </wp:wrapThrough>
+                <wp:docPr id="31" name="Text Box 31"/>
+                <wp:cNvGraphicFramePr/>
+                <a:graphic xmlns:a="http://schemas.openxmlformats.org/drawingml/2006/main">
+                  <a:graphicData uri="http://schemas.microsoft.com/office/word/2010/wordprocessingShape">
+                    <wps:wsp>
+                      <wps:cNvSpPr txBox="1"/>
+                      <wps:spPr>
+                        <a:xfrm>
+                          <a:off x="0" y="0"/>
+                          <a:ext cx="4549775" cy="635"/>
+                        </a:xfrm>
+                        <a:prstGeom prst="rect">
+                          <a:avLst/>
+                        </a:prstGeom>
+                        <a:solidFill>
+                          <a:prstClr val="white"/>
+                        </a:solidFill>
+                        <a:ln>
+                          <a:noFill/>
+                        </a:ln>
+                      </wps:spPr>
+                      <wps:txbx>
+                        <w:txbxContent>
+                          <w:p>
+                            <w:pPr>
+                              <w:pStyle w:val="Caption"/>
+                              <w:jc w:val="center"/>
+                              <w:rPr>
+                                <w:rFonts w:ascii="Lato" w:hAnsi="Lato"/>
+                                <w:noProof/>
+                              </w:rPr>
+                            </w:pPr>
+                            <w:r>
+                              <w:t xml:space="preserve">Figure </w:t>
+                            </w:r>
+                            <w:fldSimple w:instr=" SEQ Figure \* ARABIC ">
+                              <w:r>
+                                <w:rPr>
+                                  <w:noProof/>
+                                </w:rPr>
+                                <w:t>5</w:t>
+                              </w:r>
+                            </w:fldSimple>
+                            <w:r>
+                              <w:t xml:space="preserve"> Training Graph of MobileNetV2 - </w:t>
+                            </w:r>
+                            <w:proofErr w:type="spellStart"/>
+                            <w:r>
+                              <w:t>Unet</w:t>
+                            </w:r>
+                            <w:proofErr w:type="spellEnd"/>
+                            <w:r>
+                              <w:t xml:space="preserve"> model with Augmented 256x512 images</w:t>
+                            </w:r>
+                          </w:p>
+                        </w:txbxContent>
+                      </wps:txbx>
+                      <wps:bodyPr rot="0" spcFirstLastPara="0" vertOverflow="overflow" horzOverflow="overflow" vert="horz" wrap="square" lIns="0" tIns="0" rIns="0" bIns="0" numCol="1" spcCol="0" rtlCol="0" fromWordArt="0" anchor="t" anchorCtr="0" forceAA="0" compatLnSpc="1">
+                        <a:prstTxWarp prst="textNoShape">
+                          <a:avLst/>
+                        </a:prstTxWarp>
+                        <a:spAutoFit/>
+                      </wps:bodyPr>
+                    </wps:wsp>
+                  </a:graphicData>
+                </a:graphic>
+              </wp:anchor>
+            </w:drawing>
+          </mc:Choice>
+          <mc:Fallback>
+            <w:pict>
+              <v:shape w14:anchorId="67EE6B0D" id="Text Box 31" o:spid="_x0000_s1030" type="#_x0000_t202" style="position:absolute;margin-left:69.5pt;margin-top:171.05pt;width:358.25pt;height:.05pt;z-index:251673600;visibility:visible;mso-wrap-style:square;mso-wrap-distance-left:9pt;mso-wrap-distance-top:0;mso-wrap-distance-right:9pt;mso-wrap-distance-bottom:0;mso-position-horizontal:absolute;mso-position-horizontal-relative:text;mso-position-vertical:absolute;mso-position-vertical-relative:text;v-text-anchor:top" o:gfxdata="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" stroked="f">
+                <v:textbox style="mso-fit-shape-to-text:t" inset="0,0,0,0">
+                  <w:txbxContent>
+                    <w:p>
+                      <w:pPr>
+                        <w:pStyle w:val="Caption"/>
+                        <w:jc w:val="center"/>
+                        <w:rPr>
+                          <w:rFonts w:ascii="Lato" w:hAnsi="Lato"/>
+                          <w:noProof/>
+                        </w:rPr>
+                      </w:pPr>
+                      <w:r>
+                        <w:t xml:space="preserve">Figure </w:t>
+                      </w:r>
+                      <w:fldSimple w:instr=" SEQ Figure \* ARABIC ">
+                        <w:r>
+                          <w:rPr>
+                            <w:noProof/>
+                          </w:rPr>
+                          <w:t>5</w:t>
+                        </w:r>
+                      </w:fldSimple>
+                      <w:r>
+                        <w:t xml:space="preserve"> Training Graph of MobileNetV2 - </w:t>
+                      </w:r>
+                      <w:proofErr w:type="spellStart"/>
+                      <w:r>
+                        <w:t>Unet</w:t>
+                      </w:r>
+                      <w:proofErr w:type="spellEnd"/>
+                      <w:r>
+                        <w:t xml:space="preserve"> model with Augmented 256x512 images</w:t>
+                      </w:r>
+                    </w:p>
+                  </w:txbxContent>
+                </v:textbox>
+                <w10:wrap type="through"/>
+              </v:shape>
+            </w:pict>
+          </mc:Fallback>
+        </mc:AlternateContent>
+      </w:r>
+    </w:p>
+    <w:p>
+      <w:pPr>
+        <w:pStyle w:val="Normal2"/>
+      </w:pPr>
+      <w:bookmarkStart w:id="6" w:name="_Toc118291693"/>
+      <w:r>
+        <w:tab/>
+      </w:r>
+    </w:p>
+    <w:p>
+      <w:pPr>
+        <w:pStyle w:val="Normal2"/>
+      </w:pPr>
+    </w:p>
+    <w:p>
+      <w:pPr>
+        <w:pStyle w:val="Normal2"/>
+      </w:pPr>
+    </w:p>
+    <w:p>
+      <w:pPr>
+        <w:pStyle w:val="Normal2"/>
+      </w:pPr>
+    </w:p>
+    <w:p>
+      <w:pPr>
+        <w:pStyle w:val="Normal2"/>
+      </w:pPr>
+    </w:p>
+    <w:p>
+      <w:pPr>
+        <w:pStyle w:val="Normal2"/>
+      </w:pPr>
+    </w:p>
+    <w:p>
+      <w:pPr>
+        <w:pStyle w:val="Normal2"/>
+      </w:pPr>
+      <w:r>
+        <w:rPr>
+          <w:noProof/>
+        </w:rPr>
+        <w:lastRenderedPageBreak/>
+        <mc:AlternateContent>
+          <mc:Choice Requires="wps">
+            <w:drawing>
+              <wp:anchor distT="0" distB="0" distL="114300" distR="114300" simplePos="0" relativeHeight="251676672" behindDoc="0" locked="0" layoutInCell="1" allowOverlap="1" wp14:anchorId="2CFE7FCC" wp14:editId="403A47AC">
+                <wp:simplePos x="0" y="0"/>
+                <wp:positionH relativeFrom="column">
+                  <wp:posOffset>-581025</wp:posOffset>
+                </wp:positionH>
+                <wp:positionV relativeFrom="paragraph">
+                  <wp:posOffset>1813560</wp:posOffset>
+                </wp:positionV>
+                <wp:extent cx="7101840" cy="635"/>
+                <wp:effectExtent l="0" t="0" r="0" b="0"/>
+                <wp:wrapThrough wrapText="bothSides">
+                  <wp:wrapPolygon edited="0">
+                    <wp:start x="0" y="0"/>
+                    <wp:lineTo x="0" y="21600"/>
+                    <wp:lineTo x="21600" y="21600"/>
+                    <wp:lineTo x="21600" y="0"/>
+                  </wp:wrapPolygon>
+                </wp:wrapThrough>
+                <wp:docPr id="34" name="Text Box 34"/>
+                <wp:cNvGraphicFramePr/>
+                <a:graphic xmlns:a="http://schemas.openxmlformats.org/drawingml/2006/main">
+                  <a:graphicData uri="http://schemas.microsoft.com/office/word/2010/wordprocessingShape">
+                    <wps:wsp>
+                      <wps:cNvSpPr txBox="1"/>
+                      <wps:spPr>
+                        <a:xfrm>
+                          <a:off x="0" y="0"/>
+                          <a:ext cx="7101840" cy="635"/>
+                        </a:xfrm>
+                        <a:prstGeom prst="rect">
+                          <a:avLst/>
+                        </a:prstGeom>
+                        <a:solidFill>
+                          <a:prstClr val="white"/>
+                        </a:solidFill>
+                        <a:ln>
+                          <a:noFill/>
+                        </a:ln>
+                      </wps:spPr>
+                      <wps:txbx>
+                        <w:txbxContent>
+                          <w:p>
+                            <w:pPr>
+                              <w:pStyle w:val="Caption"/>
+                              <w:jc w:val="center"/>
+                              <w:rPr>
+                                <w:rFonts w:ascii="Lato" w:hAnsi="Lato"/>
+                                <w:noProof/>
+                              </w:rPr>
+                            </w:pPr>
+                            <w:r>
+                              <w:t xml:space="preserve">Figure </w:t>
+                            </w:r>
+                            <w:fldSimple w:instr=" SEQ Figure \* ARABIC ">
+                              <w:r>
+                                <w:rPr>
+                                  <w:noProof/>
+                                </w:rPr>
+                                <w:t>6</w:t>
+                              </w:r>
+                            </w:fldSimple>
+                            <w:r>
+                              <w:t xml:space="preserve"> Sample Prediction for our final model</w:t>
+                            </w:r>
+                          </w:p>
+                        </w:txbxContent>
+                      </wps:txbx>
+                      <wps:bodyPr rot="0" spcFirstLastPara="0" vertOverflow="overflow" horzOverflow="overflow" vert="horz" wrap="square" lIns="0" tIns="0" rIns="0" bIns="0" numCol="1" spcCol="0" rtlCol="0" fromWordArt="0" anchor="t" anchorCtr="0" forceAA="0" compatLnSpc="1">
+                        <a:prstTxWarp prst="textNoShape">
+                          <a:avLst/>
+                        </a:prstTxWarp>
+                        <a:spAutoFit/>
+                      </wps:bodyPr>
+                    </wps:wsp>
+                  </a:graphicData>
+                </a:graphic>
+              </wp:anchor>
+            </w:drawing>
+          </mc:Choice>
+          <mc:Fallback>
+            <w:pict>
+              <v:shape w14:anchorId="2CFE7FCC" id="Text Box 34" o:spid="_x0000_s1031" type="#_x0000_t202" style="position:absolute;margin-left:-45.75pt;margin-top:142.8pt;width:559.2pt;height:.05pt;z-index:251676672;visibility:visible;mso-wrap-style:square;mso-wrap-distance-left:9pt;mso-wrap-distance-top:0;mso-wrap-distance-right:9pt;mso-wrap-distance-bottom:0;mso-position-horizontal:absolute;mso-position-horizontal-relative:text;mso-position-vertical:absolute;mso-position-vertical-relative:text;v-text-anchor:top" o:gfxdata="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" stroked="f">
+                <v:textbox style="mso-fit-shape-to-text:t" inset="0,0,0,0">
+                  <w:txbxContent>
+                    <w:p>
+                      <w:pPr>
+                        <w:pStyle w:val="Caption"/>
+                        <w:jc w:val="center"/>
+                        <w:rPr>
+                          <w:rFonts w:ascii="Lato" w:hAnsi="Lato"/>
+                          <w:noProof/>
+                        </w:rPr>
+                      </w:pPr>
+                      <w:r>
+                        <w:t xml:space="preserve">Figure </w:t>
+                      </w:r>
+                      <w:fldSimple w:instr=" SEQ Figure \* ARABIC ">
+                        <w:r>
+                          <w:rPr>
+                            <w:noProof/>
+                          </w:rPr>
+                          <w:t>6</w:t>
+                        </w:r>
+                      </w:fldSimple>
+                      <w:r>
+                        <w:t xml:space="preserve"> Sample Prediction for our final model</w:t>
+                      </w:r>
+                    </w:p>
+                  </w:txbxContent>
+                </v:textbox>
+                <w10:wrap type="through"/>
+              </v:shape>
+            </w:pict>
+          </mc:Fallback>
+        </mc:AlternateContent>
+      </w:r>
+      <w:r>
+        <w:rPr>
+          <w:noProof/>
+        </w:rPr>
+        <w:drawing>
+          <wp:anchor distT="0" distB="0" distL="114300" distR="114300" simplePos="0" relativeHeight="251674624" behindDoc="0" locked="0" layoutInCell="1" allowOverlap="1" wp14:anchorId="53CAE64E" wp14:editId="3DCC43C1">
+            <wp:simplePos x="0" y="0"/>
+            <wp:positionH relativeFrom="margin">
+              <wp:align>center</wp:align>
+            </wp:positionH>
+            <wp:positionV relativeFrom="paragraph">
+              <wp:posOffset>428957</wp:posOffset>
+            </wp:positionV>
+            <wp:extent cx="7102197" cy="1327868"/>
+            <wp:effectExtent l="19050" t="19050" r="22860" b="24765"/>
+            <wp:wrapThrough wrapText="bothSides">
+              <wp:wrapPolygon edited="0">
+                <wp:start x="-58" y="-310"/>
+                <wp:lineTo x="-58" y="21693"/>
+                <wp:lineTo x="21612" y="21693"/>
+                <wp:lineTo x="21612" y="-310"/>
+                <wp:lineTo x="-58" y="-310"/>
+              </wp:wrapPolygon>
+            </wp:wrapThrough>
+            <wp:docPr id="33" name="Picture 33"/>
+            <wp:cNvGraphicFramePr>
+              <a:graphicFrameLocks xmlns:a="http://schemas.openxmlformats.org/drawingml/2006/main" noChangeAspect="1"/>
+            </wp:cNvGraphicFramePr>
+            <a:graphic xmlns:a="http://schemas.openxmlformats.org/drawingml/2006/main">
+              <a:graphicData uri="http://schemas.openxmlformats.org/drawingml/2006/picture">
+                <pic:pic xmlns:pic="http://schemas.openxmlformats.org/drawingml/2006/picture">
+                  <pic:nvPicPr>
+                    <pic:cNvPr id="0" name="Picture 3"/>
+                    <pic:cNvPicPr>
+                      <a:picLocks noChangeAspect="1" noChangeArrowheads="1"/>
+                    </pic:cNvPicPr>
+                  </pic:nvPicPr>
+                  <pic:blipFill>
+                    <a:blip r:embed="rId15">
+                      <a:extLst>
+                        <a:ext uri="{28A0092B-C50C-407E-A947-70E740481C1C}">
+                          <a14:useLocalDpi xmlns:a14="http://schemas.microsoft.com/office/drawing/2010/main" val="0"/>
+                        </a:ext>
+                      </a:extLst>
+                    </a:blip>
+                    <a:srcRect/>
+                    <a:stretch>
+                      <a:fillRect/>
+                    </a:stretch>
+                  </pic:blipFill>
+                  <pic:spPr bwMode="auto">
+                    <a:xfrm>
+                      <a:off x="0" y="0"/>
+                      <a:ext cx="7102197" cy="1327868"/>
+                    </a:xfrm>
+                    <a:prstGeom prst="rect">
+                      <a:avLst/>
+                    </a:prstGeom>
+                    <a:noFill/>
+                    <a:ln>
+                      <a:solidFill>
+                        <a:schemeClr val="tx1"/>
+                      </a:solidFill>
+                    </a:ln>
+                  </pic:spPr>
+                </pic:pic>
+              </a:graphicData>
+            </a:graphic>
+            <wp14:sizeRelH relativeFrom="margin">
+              <wp14:pctWidth>0</wp14:pctWidth>
+            </wp14:sizeRelH>
+            <wp14:sizeRelV relativeFrom="margin">
+              <wp14:pctHeight>0</wp14:pctHeight>
+            </wp14:sizeRelV>
+          </wp:anchor>
+        </w:drawing>
+      </w:r>
+      <w:r>
+        <w:tab/>
+        <w:t>We also analyze the shape of our predicted mask:</w:t>
+      </w:r>
+    </w:p>
+    <w:p>
+      <w:pPr>
+        <w:pStyle w:val="Normal2"/>
+      </w:pPr>
+      <w:r>
+        <w:t xml:space="preserve"> </w:t>
+      </w:r>
+      <w:r>
+        <w:tab/>
+        <w:t xml:space="preserve">It seems that our model has a good performance and is able to </w:t>
+      </w:r>
+      <w:r>
+        <w:rPr>
+          <w:b/>
+          <w:bCs/>
+        </w:rPr>
+        <w:t>adequately predict the categories of the features present in the photo.</w:t>
       </w:r>
     </w:p>
     <w:p>
@@ -3618,7 +4639,6 @@
           <w:rFonts w:ascii="Lato" w:hAnsi="Lato"/>
         </w:rPr>
       </w:pPr>
-      <w:bookmarkStart w:id="6" w:name="_Toc118291693"/>
       <w:r>
         <w:rPr>
           <w:rFonts w:ascii="Lato" w:hAnsi="Lato"/>
@@ -3636,92 +4656,181 @@
     </w:p>
     <w:p>
       <w:pPr>
-        <w:rPr>
-          <w:rFonts w:ascii="Lato" w:hAnsi="Lato"/>
-        </w:rPr>
-      </w:pPr>
-      <w:r>
-        <w:rPr>
-          <w:rFonts w:ascii="Lato" w:hAnsi="Lato"/>
-        </w:rPr>
+        <w:pStyle w:val="Normal2"/>
+      </w:pPr>
+      <w:r>
         <w:tab/>
       </w:r>
-      <w:r>
-        <w:rPr>
-          <w:rFonts w:ascii="Lato" w:hAnsi="Lato"/>
-        </w:rPr>
-        <w:t>This section does not begin on a new page and should use "Heading 1" style font settings for the heading, then “Normal” style for the content.</w:t>
+      <w:bookmarkStart w:id="7" w:name="_Toc118291695"/>
+      <w:r>
+        <w:t xml:space="preserve">During this project, </w:t>
+      </w:r>
+      <w:r>
+        <w:rPr>
+          <w:b/>
+          <w:bCs/>
+        </w:rPr>
+        <w:t>a Semantic Image Segmentation model</w:t>
+      </w:r>
+      <w:r>
+        <w:rPr>
+          <w:bCs/>
+        </w:rPr>
+        <w:t xml:space="preserve"> </w:t>
+      </w:r>
+      <w:r>
+        <w:t xml:space="preserve">has been developed based on images extracted from the </w:t>
+      </w:r>
+      <w:proofErr w:type="spellStart"/>
+      <w:r>
+        <w:t>Cityscrapes</w:t>
+      </w:r>
+      <w:proofErr w:type="spellEnd"/>
+      <w:r>
+        <w:t xml:space="preserve"> dataset.</w:t>
+      </w:r>
+      <w:r>
+        <w:t xml:space="preserve"> T</w:t>
+      </w:r>
+      <w:r>
+        <w:t xml:space="preserve">he model developed so far </w:t>
+      </w:r>
+      <w:r>
+        <w:rPr>
+          <w:b/>
+          <w:bCs/>
+        </w:rPr>
+        <w:t xml:space="preserve">needs to be refined </w:t>
+      </w:r>
+      <w:r>
+        <w:t>before deployment in production</w:t>
+      </w:r>
+    </w:p>
+    <w:p>
+      <w:pPr>
+        <w:pStyle w:val="Normal2"/>
+        <w:rPr>
+          <w:lang w:val="fr-FR"/>
+        </w:rPr>
+      </w:pPr>
+      <w:r>
+        <w:t>Recommendations for further improvement:</w:t>
+      </w:r>
+      <w:r>
+        <w:t xml:space="preserve"> </w:t>
+      </w:r>
+    </w:p>
+    <w:p>
+      <w:pPr>
+        <w:pStyle w:val="Normal2"/>
+        <w:numPr>
+          <w:ilvl w:val="0"/>
+          <w:numId w:val="7"/>
+        </w:numPr>
+      </w:pPr>
+      <w:r>
+        <w:rPr>
+          <w:b/>
+          <w:bCs/>
+        </w:rPr>
+        <w:t xml:space="preserve">Use developed MobileNetV2 – </w:t>
+      </w:r>
+      <w:proofErr w:type="spellStart"/>
+      <w:r>
+        <w:rPr>
+          <w:b/>
+          <w:bCs/>
+        </w:rPr>
+        <w:t>Unet</w:t>
+      </w:r>
+      <w:proofErr w:type="spellEnd"/>
+      <w:r>
+        <w:rPr>
+          <w:b/>
+          <w:bCs/>
+        </w:rPr>
+        <w:t xml:space="preserve"> model as base for improvement</w:t>
+      </w:r>
+    </w:p>
+    <w:p>
+      <w:pPr>
+        <w:pStyle w:val="Normal2"/>
+        <w:numPr>
+          <w:ilvl w:val="0"/>
+          <w:numId w:val="7"/>
+        </w:numPr>
+      </w:pPr>
+      <w:r>
+        <w:t xml:space="preserve">Use high performance computes </w:t>
+      </w:r>
+      <w:r>
+        <w:sym w:font="Wingdings" w:char="F0E8"/>
+      </w:r>
+      <w:r>
+        <w:t xml:space="preserve"> </w:t>
+      </w:r>
+      <w:r>
+        <w:rPr>
+          <w:b/>
+          <w:bCs/>
+        </w:rPr>
+        <w:t>increase the number of training epochs.</w:t>
+      </w:r>
+    </w:p>
+    <w:p>
+      <w:pPr>
+        <w:pStyle w:val="Normal2"/>
+        <w:numPr>
+          <w:ilvl w:val="0"/>
+          <w:numId w:val="7"/>
+        </w:numPr>
+      </w:pPr>
+      <w:r>
+        <w:rPr>
+          <w:b/>
+          <w:bCs/>
+        </w:rPr>
+        <w:t xml:space="preserve">Increase image size used in training </w:t>
+      </w:r>
+      <w:r>
+        <w:t>to native resolution (1024x2048)</w:t>
+      </w:r>
+    </w:p>
+    <w:p>
+      <w:pPr>
+        <w:pStyle w:val="Normal2"/>
+        <w:numPr>
+          <w:ilvl w:val="0"/>
+          <w:numId w:val="7"/>
+        </w:numPr>
+      </w:pPr>
+      <w:r>
+        <w:t xml:space="preserve">Verify FPS of model to </w:t>
+      </w:r>
+      <w:r>
+        <w:rPr>
+          <w:b/>
+          <w:bCs/>
+        </w:rPr>
+        <w:t>assert compatibility with Computer Vision System</w:t>
       </w:r>
     </w:p>
     <w:p>
       <w:pPr>
         <w:pStyle w:val="Heading1"/>
-        <w:rPr>
-          <w:rFonts w:ascii="Lato" w:hAnsi="Lato"/>
-        </w:rPr>
-      </w:pPr>
-      <w:bookmarkStart w:id="7" w:name="_Toc118291694"/>
+        <w:numPr>
+          <w:ilvl w:val="0"/>
+          <w:numId w:val="7"/>
+        </w:numPr>
+        <w:rPr>
+          <w:rFonts w:ascii="Lato" w:hAnsi="Lato"/>
+        </w:rPr>
+      </w:pPr>
       <w:r>
         <w:rPr>
           <w:rFonts w:ascii="Lato" w:hAnsi="Lato"/>
         </w:rPr>
         <w:t>6</w:t>
-      </w:r>
-      <w:r>
-        <w:rPr>
-          <w:rFonts w:ascii="Lato" w:hAnsi="Lato"/>
-        </w:rPr>
-        <w:tab/>
-        <w:t>Acknowledgements</w:t>
-      </w:r>
-      <w:bookmarkEnd w:id="7"/>
-    </w:p>
-    <w:p>
-      <w:pPr>
-        <w:rPr>
-          <w:rFonts w:ascii="Lato" w:hAnsi="Lato"/>
-        </w:rPr>
-      </w:pPr>
-      <w:r>
-        <w:rPr>
-          <w:rFonts w:ascii="Lato" w:hAnsi="Lato"/>
-        </w:rPr>
-        <w:tab/>
-      </w:r>
-      <w:r>
-        <w:rPr>
-          <w:rFonts w:ascii="Lato" w:hAnsi="Lato"/>
-        </w:rPr>
-        <w:t>This section allows authors to acknowledge contributors and other sources that are not appropriate to list in the references section. Example:</w:t>
-      </w:r>
-    </w:p>
-    <w:p>
-      <w:pPr>
-        <w:ind w:firstLine="720"/>
-        <w:rPr>
-          <w:rFonts w:ascii="Lato" w:hAnsi="Lato"/>
-        </w:rPr>
-      </w:pPr>
-      <w:r>
-        <w:rPr>
-          <w:rFonts w:ascii="Lato" w:hAnsi="Lato"/>
-        </w:rPr>
-        <w:t>This work was conducted under Grant No. 12345, administered by X. The authors are also particularly grateful to Dr. Jane Smith for her insight into the nature of Y.</w:t>
-      </w:r>
-    </w:p>
-    <w:p>
-      <w:pPr>
-        <w:pStyle w:val="Heading1"/>
-        <w:rPr>
-          <w:rFonts w:ascii="Lato" w:hAnsi="Lato"/>
-        </w:rPr>
-      </w:pPr>
-      <w:bookmarkStart w:id="8" w:name="_Toc118291695"/>
-      <w:r>
-        <w:rPr>
-          <w:rFonts w:ascii="Lato" w:hAnsi="Lato"/>
-        </w:rPr>
-        <w:t>7</w:t>
       </w:r>
       <w:r>
         <w:rPr>
@@ -3730,68 +4839,121 @@
         <w:tab/>
         <w:t>References</w:t>
       </w:r>
-      <w:bookmarkEnd w:id="8"/>
-    </w:p>
-    <w:p>
-      <w:pPr>
-        <w:rPr>
-          <w:rFonts w:ascii="Lato" w:hAnsi="Lato"/>
-        </w:rPr>
-      </w:pPr>
+      <w:bookmarkEnd w:id="7"/>
+    </w:p>
+    <w:p>
+      <w:pPr>
+        <w:spacing w:line="240" w:lineRule="auto"/>
+        <w:rPr>
+          <w:rFonts w:ascii="Lato" w:hAnsi="Lato"/>
+        </w:rPr>
+      </w:pPr>
+      <w:r>
+        <w:rPr>
+          <w:rFonts w:ascii="Lato" w:hAnsi="Lato"/>
+        </w:rPr>
+        <w:t>[1]</w:t>
+      </w:r>
       <w:r>
         <w:rPr>
           <w:rFonts w:ascii="Lato" w:hAnsi="Lato"/>
         </w:rPr>
         <w:tab/>
-        <w:t>This is the last section of the report, prior to any appendices. The references should not be double-spaced, but single-spaced. For a technical report, use the CSE style.</w:t>
+      </w:r>
+      <w:proofErr w:type="spellStart"/>
+      <w:r>
+        <w:rPr>
+          <w:rFonts w:ascii="Lato" w:hAnsi="Lato"/>
+        </w:rPr>
+        <w:t>Papadeas</w:t>
+      </w:r>
+      <w:proofErr w:type="spellEnd"/>
+      <w:r>
+        <w:rPr>
+          <w:rFonts w:ascii="Lato" w:hAnsi="Lato"/>
+        </w:rPr>
+        <w:t xml:space="preserve">, I.; </w:t>
+      </w:r>
+      <w:proofErr w:type="spellStart"/>
+      <w:r>
+        <w:rPr>
+          <w:rFonts w:ascii="Lato" w:hAnsi="Lato"/>
+        </w:rPr>
+        <w:t>Tsochatzidis</w:t>
+      </w:r>
+      <w:proofErr w:type="spellEnd"/>
+      <w:r>
+        <w:rPr>
+          <w:rFonts w:ascii="Lato" w:hAnsi="Lato"/>
+        </w:rPr>
+        <w:t>,</w:t>
+      </w:r>
+      <w:r>
+        <w:rPr>
+          <w:rFonts w:ascii="Lato" w:hAnsi="Lato"/>
+        </w:rPr>
+        <w:t xml:space="preserve"> </w:t>
+      </w:r>
+      <w:r>
+        <w:rPr>
+          <w:rFonts w:ascii="Lato" w:hAnsi="Lato"/>
+        </w:rPr>
+        <w:t xml:space="preserve">L.; </w:t>
+      </w:r>
+      <w:proofErr w:type="spellStart"/>
+      <w:r>
+        <w:rPr>
+          <w:rFonts w:ascii="Lato" w:hAnsi="Lato"/>
+        </w:rPr>
+        <w:t>Amanatiadis</w:t>
+      </w:r>
+      <w:proofErr w:type="spellEnd"/>
+      <w:r>
+        <w:rPr>
+          <w:rFonts w:ascii="Lato" w:hAnsi="Lato"/>
+        </w:rPr>
+        <w:t xml:space="preserve">, A.; </w:t>
+      </w:r>
+      <w:proofErr w:type="spellStart"/>
+      <w:r>
+        <w:rPr>
+          <w:rFonts w:ascii="Lato" w:hAnsi="Lato"/>
+        </w:rPr>
+        <w:t>Pratikakis</w:t>
+      </w:r>
+      <w:proofErr w:type="spellEnd"/>
+      <w:r>
+        <w:rPr>
+          <w:rFonts w:ascii="Lato" w:hAnsi="Lato"/>
+        </w:rPr>
+        <w:t>, I.</w:t>
+      </w:r>
+      <w:r>
+        <w:rPr>
+          <w:rFonts w:ascii="Lato" w:hAnsi="Lato"/>
+        </w:rPr>
+        <w:t xml:space="preserve">, </w:t>
+      </w:r>
+      <w:r>
+        <w:rPr>
+          <w:rFonts w:ascii="Lato" w:hAnsi="Lato"/>
+        </w:rPr>
+        <w:t>Real-Time Semantic Image</w:t>
       </w:r>
     </w:p>
     <w:p>
       <w:pPr>
         <w:spacing w:line="240" w:lineRule="auto"/>
         <w:rPr>
-          <w:rFonts w:ascii="Lato" w:hAnsi="Lato"/>
-        </w:rPr>
-      </w:pPr>
-      <w:r>
-        <w:rPr>
-          <w:rFonts w:ascii="Lato" w:hAnsi="Lato"/>
-        </w:rPr>
-        <w:t>[1]</w:t>
-      </w:r>
-      <w:r>
-        <w:rPr>
-          <w:rFonts w:ascii="Lato" w:hAnsi="Lato"/>
-        </w:rPr>
-        <w:tab/>
-      </w:r>
-      <w:proofErr w:type="spellStart"/>
-      <w:r>
-        <w:rPr>
-          <w:rFonts w:ascii="Lato" w:hAnsi="Lato"/>
-        </w:rPr>
-        <w:t>Papadeas</w:t>
-      </w:r>
-      <w:proofErr w:type="spellEnd"/>
-      <w:r>
-        <w:rPr>
-          <w:rFonts w:ascii="Lato" w:hAnsi="Lato"/>
-        </w:rPr>
-        <w:t xml:space="preserve">, I.; </w:t>
-      </w:r>
-      <w:proofErr w:type="spellStart"/>
-      <w:r>
-        <w:rPr>
-          <w:rFonts w:ascii="Lato" w:hAnsi="Lato"/>
-        </w:rPr>
-        <w:t>Tsochatzidis</w:t>
-      </w:r>
-      <w:proofErr w:type="spellEnd"/>
-      <w:r>
-        <w:rPr>
-          <w:rFonts w:ascii="Lato" w:hAnsi="Lato"/>
-        </w:rPr>
-        <w:t>,</w:t>
+          <w:rStyle w:val="Hyperlink"/>
+          <w:rFonts w:ascii="Lato" w:hAnsi="Lato"/>
+        </w:rPr>
+      </w:pPr>
+      <w:r>
+        <w:rPr>
+          <w:rFonts w:ascii="Lato" w:hAnsi="Lato"/>
+        </w:rPr>
+        <w:t>Segmentation with Deep Learning for</w:t>
       </w:r>
       <w:r>
         <w:rPr>
@@ -3803,61 +4965,7 @@
         <w:rPr>
           <w:rFonts w:ascii="Lato" w:hAnsi="Lato"/>
         </w:rPr>
-        <w:t xml:space="preserve">L.; </w:t>
-      </w:r>
-      <w:proofErr w:type="spellStart"/>
-      <w:r>
-        <w:rPr>
-          <w:rFonts w:ascii="Lato" w:hAnsi="Lato"/>
-        </w:rPr>
-        <w:t>Amanatiadis</w:t>
-      </w:r>
-      <w:proofErr w:type="spellEnd"/>
-      <w:r>
-        <w:rPr>
-          <w:rFonts w:ascii="Lato" w:hAnsi="Lato"/>
-        </w:rPr>
-        <w:t xml:space="preserve">, A.; </w:t>
-      </w:r>
-      <w:proofErr w:type="spellStart"/>
-      <w:r>
-        <w:rPr>
-          <w:rFonts w:ascii="Lato" w:hAnsi="Lato"/>
-        </w:rPr>
-        <w:t>Pratikakis</w:t>
-      </w:r>
-      <w:proofErr w:type="spellEnd"/>
-      <w:r>
-        <w:rPr>
-          <w:rFonts w:ascii="Lato" w:hAnsi="Lato"/>
-        </w:rPr>
-        <w:t>, I.</w:t>
-      </w:r>
-      <w:r>
-        <w:rPr>
-          <w:rFonts w:ascii="Lato" w:hAnsi="Lato"/>
-        </w:rPr>
-        <w:t xml:space="preserve">, </w:t>
-      </w:r>
-      <w:r>
-        <w:rPr>
-          <w:rFonts w:ascii="Lato" w:hAnsi="Lato"/>
-        </w:rPr>
-        <w:t>Real-Time Semantic Image</w:t>
-      </w:r>
-    </w:p>
-    <w:p>
-      <w:pPr>
-        <w:spacing w:line="240" w:lineRule="auto"/>
-        <w:rPr>
-          <w:rFonts w:ascii="Lato" w:hAnsi="Lato"/>
-        </w:rPr>
-      </w:pPr>
-      <w:r>
-        <w:rPr>
-          <w:rFonts w:ascii="Lato" w:hAnsi="Lato"/>
-        </w:rPr>
-        <w:t>Segmentation with Deep Learning for</w:t>
+        <w:t>Autonomous Driving: A Survey. Appl.</w:t>
       </w:r>
       <w:r>
         <w:rPr>
@@ -3869,21 +4977,9 @@
         <w:rPr>
           <w:rFonts w:ascii="Lato" w:hAnsi="Lato"/>
         </w:rPr>
-        <w:t>Autonomous Driving: A Survey. Appl.</w:t>
-      </w:r>
-      <w:r>
-        <w:rPr>
-          <w:rFonts w:ascii="Lato" w:hAnsi="Lato"/>
-        </w:rPr>
-        <w:t xml:space="preserve"> </w:t>
-      </w:r>
-      <w:r>
-        <w:rPr>
-          <w:rFonts w:ascii="Lato" w:hAnsi="Lato"/>
-        </w:rPr>
         <w:t xml:space="preserve">Sci. 2021, 11, 8802. </w:t>
       </w:r>
-      <w:hyperlink r:id="rId14" w:history="1">
+      <w:hyperlink r:id="rId16" w:history="1">
         <w:r>
           <w:rPr>
             <w:rStyle w:val="Hyperlink"/>
@@ -3897,9 +4993,43 @@
       <w:pPr>
         <w:spacing w:line="240" w:lineRule="auto"/>
         <w:rPr>
-          <w:rFonts w:ascii="Lato" w:hAnsi="Lato"/>
-        </w:rPr>
-      </w:pPr>
+          <w:rStyle w:val="Hyperlink"/>
+          <w:rFonts w:ascii="Lato" w:hAnsi="Lato"/>
+        </w:rPr>
+      </w:pPr>
+    </w:p>
+    <w:p>
+      <w:pPr>
+        <w:autoSpaceDE w:val="0"/>
+        <w:autoSpaceDN w:val="0"/>
+        <w:adjustRightInd w:val="0"/>
+        <w:spacing w:after="0" w:line="240" w:lineRule="auto"/>
+        <w:contextualSpacing w:val="0"/>
+        <w:rPr>
+          <w:rFonts w:ascii="Lato" w:hAnsi="Lato"/>
+        </w:rPr>
+      </w:pPr>
+      <w:r>
+        <w:t>[</w:t>
+      </w:r>
+      <w:r>
+        <w:rPr>
+          <w:rFonts w:ascii="Lato" w:hAnsi="Lato"/>
+        </w:rPr>
+        <w:t>2]</w:t>
+      </w:r>
+      <w:r>
+        <w:rPr>
+          <w:rFonts w:ascii="Lato" w:hAnsi="Lato"/>
+        </w:rPr>
+        <w:tab/>
+      </w:r>
+      <w:r>
+        <w:rPr>
+          <w:rFonts w:ascii="Lato" w:hAnsi="Lato"/>
+        </w:rPr>
+        <w:t>Exploration of Optimized Semantic Segmentation Architectures for edge-</w:t>
+      </w:r>
     </w:p>
     <w:p>
       <w:pPr>
@@ -3912,15 +5042,43 @@
         <w:rPr>
           <w:rFonts w:ascii="Lato" w:hAnsi="Lato"/>
         </w:rPr>
-        <w:t>[2]</w:t>
-      </w:r>
-      <w:r>
-        <w:rPr>
-          <w:rFonts w:ascii="Lato" w:hAnsi="Lato"/>
-        </w:rPr>
-        <w:tab/>
-        <w:t>Reference 2 information.</w:t>
-      </w:r>
+        <w:t>Deployment on Drones</w:t>
+      </w:r>
+      <w:r>
+        <w:rPr>
+          <w:rFonts w:ascii="Lato" w:hAnsi="Lato"/>
+        </w:rPr>
+        <w:t>:</w:t>
+      </w:r>
+      <w:r>
+        <w:rPr>
+          <w:rFonts w:ascii="Lato" w:hAnsi="Lato"/>
+        </w:rPr>
+        <w:t xml:space="preserve"> Vivek Parmar, Manan Suri, </w:t>
+      </w:r>
+      <w:proofErr w:type="spellStart"/>
+      <w:r>
+        <w:rPr>
+          <w:rFonts w:ascii="Lato" w:hAnsi="Lato"/>
+        </w:rPr>
+        <w:t>Narayani</w:t>
+      </w:r>
+      <w:proofErr w:type="spellEnd"/>
+      <w:r>
+        <w:rPr>
+          <w:rFonts w:ascii="Lato" w:hAnsi="Lato"/>
+        </w:rPr>
+        <w:t xml:space="preserve"> Bhatia, Shubham Negi </w:t>
+      </w:r>
+      <w:hyperlink r:id="rId17" w:history="1">
+        <w:r>
+          <w:rPr>
+            <w:rStyle w:val="Hyperlink"/>
+            <w:rFonts w:ascii="Lato" w:hAnsi="Lato"/>
+          </w:rPr>
+          <w:t>https://www.researchgate.net/publication/342733846</w:t>
+        </w:r>
+      </w:hyperlink>
     </w:p>
     <w:p>
       <w:pPr>
@@ -3933,19 +5091,20 @@
         <w:rPr>
           <w:rFonts w:ascii="Lato" w:hAnsi="Lato"/>
         </w:rPr>
-        <w:t>[3]</w:t>
-      </w:r>
-      <w:r>
-        <w:rPr>
-          <w:rFonts w:ascii="Lato" w:hAnsi="Lato"/>
-        </w:rPr>
-        <w:tab/>
-        <w:t>Reference 3 information.</w:t>
-      </w:r>
+        <w:t xml:space="preserve"> </w:t>
+      </w:r>
+    </w:p>
+    <w:p>
+      <w:pPr>
+        <w:spacing w:line="240" w:lineRule="auto"/>
+        <w:rPr>
+          <w:rFonts w:ascii="Lato" w:hAnsi="Lato"/>
+        </w:rPr>
+      </w:pPr>
     </w:p>
     <w:sectPr>
-      <w:footerReference w:type="default" r:id="rId15"/>
-      <w:footerReference w:type="first" r:id="rId16"/>
+      <w:footerReference w:type="default" r:id="rId18"/>
+      <w:footerReference w:type="first" r:id="rId19"/>
       <w:pgSz w:w="12240" w:h="15840"/>
       <w:pgMar w:top="1440" w:right="1440" w:bottom="1440" w:left="1440" w:header="720" w:footer="720" w:gutter="0"/>
       <w:cols w:space="720"/>
@@ -4376,6 +5535,259 @@
     </w:lvl>
   </w:abstractNum>
   <w:abstractNum w:abstractNumId="1" w15:restartNumberingAfterBreak="0">
+    <w:nsid w:val="1CD1293B"/>
+    <w:multiLevelType w:val="hybridMultilevel"/>
+    <w:tmpl w:val="B260BE5E"/>
+    <w:lvl w:ilvl="0" w:tplc="0150BC48">
+      <w:start w:val="1"/>
+      <w:numFmt w:val="bullet"/>
+      <w:lvlText w:val=""/>
+      <w:lvlJc w:val="left"/>
+      <w:pPr>
+        <w:ind w:left="720" w:hanging="360"/>
+      </w:pPr>
+      <w:rPr>
+        <w:rFonts w:ascii="Wingdings" w:hAnsi="Wingdings" w:hint="default"/>
+      </w:rPr>
+    </w:lvl>
+    <w:lvl w:ilvl="1" w:tplc="040C0003" w:tentative="1">
+      <w:start w:val="1"/>
+      <w:numFmt w:val="bullet"/>
+      <w:lvlText w:val="o"/>
+      <w:lvlJc w:val="left"/>
+      <w:pPr>
+        <w:ind w:left="1440" w:hanging="360"/>
+      </w:pPr>
+      <w:rPr>
+        <w:rFonts w:ascii="Courier New" w:hAnsi="Courier New" w:cs="Courier New" w:hint="default"/>
+      </w:rPr>
+    </w:lvl>
+    <w:lvl w:ilvl="2" w:tplc="040C0005" w:tentative="1">
+      <w:start w:val="1"/>
+      <w:numFmt w:val="bullet"/>
+      <w:lvlText w:val=""/>
+      <w:lvlJc w:val="left"/>
+      <w:pPr>
+        <w:ind w:left="2160" w:hanging="360"/>
+      </w:pPr>
+      <w:rPr>
+        <w:rFonts w:ascii="Wingdings" w:hAnsi="Wingdings" w:hint="default"/>
+      </w:rPr>
+    </w:lvl>
+    <w:lvl w:ilvl="3" w:tplc="040C0001" w:tentative="1">
+      <w:start w:val="1"/>
+      <w:numFmt w:val="bullet"/>
+      <w:lvlText w:val=""/>
+      <w:lvlJc w:val="left"/>
+      <w:pPr>
+        <w:ind w:left="2880" w:hanging="360"/>
+      </w:pPr>
+      <w:rPr>
+        <w:rFonts w:ascii="Symbol" w:hAnsi="Symbol" w:hint="default"/>
+      </w:rPr>
+    </w:lvl>
+    <w:lvl w:ilvl="4" w:tplc="040C0003" w:tentative="1">
+      <w:start w:val="1"/>
+      <w:numFmt w:val="bullet"/>
+      <w:lvlText w:val="o"/>
+      <w:lvlJc w:val="left"/>
+      <w:pPr>
+        <w:ind w:left="3600" w:hanging="360"/>
+      </w:pPr>
+      <w:rPr>
+        <w:rFonts w:ascii="Courier New" w:hAnsi="Courier New" w:cs="Courier New" w:hint="default"/>
+      </w:rPr>
+    </w:lvl>
+    <w:lvl w:ilvl="5" w:tplc="040C0005" w:tentative="1">
+      <w:start w:val="1"/>
+      <w:numFmt w:val="bullet"/>
+      <w:lvlText w:val=""/>
+      <w:lvlJc w:val="left"/>
+      <w:pPr>
+        <w:ind w:left="4320" w:hanging="360"/>
+      </w:pPr>
+      <w:rPr>
+        <w:rFonts w:ascii="Wingdings" w:hAnsi="Wingdings" w:hint="default"/>
+      </w:rPr>
+    </w:lvl>
+    <w:lvl w:ilvl="6" w:tplc="040C0001" w:tentative="1">
+      <w:start w:val="1"/>
+      <w:numFmt w:val="bullet"/>
+      <w:lvlText w:val=""/>
+      <w:lvlJc w:val="left"/>
+      <w:pPr>
+        <w:ind w:left="5040" w:hanging="360"/>
+      </w:pPr>
+      <w:rPr>
+        <w:rFonts w:ascii="Symbol" w:hAnsi="Symbol" w:hint="default"/>
+      </w:rPr>
+    </w:lvl>
+    <w:lvl w:ilvl="7" w:tplc="040C0003" w:tentative="1">
+      <w:start w:val="1"/>
+      <w:numFmt w:val="bullet"/>
+      <w:lvlText w:val="o"/>
+      <w:lvlJc w:val="left"/>
+      <w:pPr>
+        <w:ind w:left="5760" w:hanging="360"/>
+      </w:pPr>
+      <w:rPr>
+        <w:rFonts w:ascii="Courier New" w:hAnsi="Courier New" w:cs="Courier New" w:hint="default"/>
+      </w:rPr>
+    </w:lvl>
+    <w:lvl w:ilvl="8" w:tplc="040C0005" w:tentative="1">
+      <w:start w:val="1"/>
+      <w:numFmt w:val="bullet"/>
+      <w:lvlText w:val=""/>
+      <w:lvlJc w:val="left"/>
+      <w:pPr>
+        <w:ind w:left="6480" w:hanging="360"/>
+      </w:pPr>
+      <w:rPr>
+        <w:rFonts w:ascii="Wingdings" w:hAnsi="Wingdings" w:hint="default"/>
+      </w:rPr>
+    </w:lvl>
+  </w:abstractNum>
+  <w:abstractNum w:abstractNumId="2" w15:restartNumberingAfterBreak="0">
+    <w:nsid w:val="4F7E49A3"/>
+    <w:multiLevelType w:val="hybridMultilevel"/>
+    <w:tmpl w:val="50E844E2"/>
+    <w:lvl w:ilvl="0" w:tplc="0150BC48">
+      <w:start w:val="1"/>
+      <w:numFmt w:val="bullet"/>
+      <w:lvlText w:val=""/>
+      <w:lvlJc w:val="left"/>
+      <w:pPr>
+        <w:tabs>
+          <w:tab w:val="num" w:pos="720"/>
+        </w:tabs>
+        <w:ind w:left="720" w:hanging="360"/>
+      </w:pPr>
+      <w:rPr>
+        <w:rFonts w:ascii="Wingdings" w:hAnsi="Wingdings" w:hint="default"/>
+      </w:rPr>
+    </w:lvl>
+    <w:lvl w:ilvl="1" w:tplc="D02CBA20">
+      <w:start w:val="1"/>
+      <w:numFmt w:val="bullet"/>
+      <w:lvlText w:val=""/>
+      <w:lvlJc w:val="left"/>
+      <w:pPr>
+        <w:tabs>
+          <w:tab w:val="num" w:pos="1440"/>
+        </w:tabs>
+        <w:ind w:left="1440" w:hanging="360"/>
+      </w:pPr>
+      <w:rPr>
+        <w:rFonts w:ascii="Wingdings" w:hAnsi="Wingdings" w:hint="default"/>
+      </w:rPr>
+    </w:lvl>
+    <w:lvl w:ilvl="2" w:tplc="E2D49BF2" w:tentative="1">
+      <w:start w:val="1"/>
+      <w:numFmt w:val="bullet"/>
+      <w:lvlText w:val=""/>
+      <w:lvlJc w:val="left"/>
+      <w:pPr>
+        <w:tabs>
+          <w:tab w:val="num" w:pos="2160"/>
+        </w:tabs>
+        <w:ind w:left="2160" w:hanging="360"/>
+      </w:pPr>
+      <w:rPr>
+        <w:rFonts w:ascii="Wingdings" w:hAnsi="Wingdings" w:hint="default"/>
+      </w:rPr>
+    </w:lvl>
+    <w:lvl w:ilvl="3" w:tplc="0C50B550" w:tentative="1">
+      <w:start w:val="1"/>
+      <w:numFmt w:val="bullet"/>
+      <w:lvlText w:val=""/>
+      <w:lvlJc w:val="left"/>
+      <w:pPr>
+        <w:tabs>
+          <w:tab w:val="num" w:pos="2880"/>
+        </w:tabs>
+        <w:ind w:left="2880" w:hanging="360"/>
+      </w:pPr>
+      <w:rPr>
+        <w:rFonts w:ascii="Wingdings" w:hAnsi="Wingdings" w:hint="default"/>
+      </w:rPr>
+    </w:lvl>
+    <w:lvl w:ilvl="4" w:tplc="699C0D26" w:tentative="1">
+      <w:start w:val="1"/>
+      <w:numFmt w:val="bullet"/>
+      <w:lvlText w:val=""/>
+      <w:lvlJc w:val="left"/>
+      <w:pPr>
+        <w:tabs>
+          <w:tab w:val="num" w:pos="3600"/>
+        </w:tabs>
+        <w:ind w:left="3600" w:hanging="360"/>
+      </w:pPr>
+      <w:rPr>
+        <w:rFonts w:ascii="Wingdings" w:hAnsi="Wingdings" w:hint="default"/>
+      </w:rPr>
+    </w:lvl>
+    <w:lvl w:ilvl="5" w:tplc="AC00139C" w:tentative="1">
+      <w:start w:val="1"/>
+      <w:numFmt w:val="bullet"/>
+      <w:lvlText w:val=""/>
+      <w:lvlJc w:val="left"/>
+      <w:pPr>
+        <w:tabs>
+          <w:tab w:val="num" w:pos="4320"/>
+        </w:tabs>
+        <w:ind w:left="4320" w:hanging="360"/>
+      </w:pPr>
+      <w:rPr>
+        <w:rFonts w:ascii="Wingdings" w:hAnsi="Wingdings" w:hint="default"/>
+      </w:rPr>
+    </w:lvl>
+    <w:lvl w:ilvl="6" w:tplc="A496A1F6" w:tentative="1">
+      <w:start w:val="1"/>
+      <w:numFmt w:val="bullet"/>
+      <w:lvlText w:val=""/>
+      <w:lvlJc w:val="left"/>
+      <w:pPr>
+        <w:tabs>
+          <w:tab w:val="num" w:pos="5040"/>
+        </w:tabs>
+        <w:ind w:left="5040" w:hanging="360"/>
+      </w:pPr>
+      <w:rPr>
+        <w:rFonts w:ascii="Wingdings" w:hAnsi="Wingdings" w:hint="default"/>
+      </w:rPr>
+    </w:lvl>
+    <w:lvl w:ilvl="7" w:tplc="04E66E44" w:tentative="1">
+      <w:start w:val="1"/>
+      <w:numFmt w:val="bullet"/>
+      <w:lvlText w:val=""/>
+      <w:lvlJc w:val="left"/>
+      <w:pPr>
+        <w:tabs>
+          <w:tab w:val="num" w:pos="5760"/>
+        </w:tabs>
+        <w:ind w:left="5760" w:hanging="360"/>
+      </w:pPr>
+      <w:rPr>
+        <w:rFonts w:ascii="Wingdings" w:hAnsi="Wingdings" w:hint="default"/>
+      </w:rPr>
+    </w:lvl>
+    <w:lvl w:ilvl="8" w:tplc="A06840CE" w:tentative="1">
+      <w:start w:val="1"/>
+      <w:numFmt w:val="bullet"/>
+      <w:lvlText w:val=""/>
+      <w:lvlJc w:val="left"/>
+      <w:pPr>
+        <w:tabs>
+          <w:tab w:val="num" w:pos="6480"/>
+        </w:tabs>
+        <w:ind w:left="6480" w:hanging="360"/>
+      </w:pPr>
+      <w:rPr>
+        <w:rFonts w:ascii="Wingdings" w:hAnsi="Wingdings" w:hint="default"/>
+      </w:rPr>
+    </w:lvl>
+  </w:abstractNum>
+  <w:abstractNum w:abstractNumId="3" w15:restartNumberingAfterBreak="0">
     <w:nsid w:val="6E631CEE"/>
     <w:multiLevelType w:val="hybridMultilevel"/>
     <w:tmpl w:val="C73A9424"/>
@@ -4487,7 +5899,7 @@
       </w:rPr>
     </w:lvl>
   </w:abstractNum>
-  <w:abstractNum w:abstractNumId="2" w15:restartNumberingAfterBreak="0">
+  <w:abstractNum w:abstractNumId="4" w15:restartNumberingAfterBreak="0">
     <w:nsid w:val="769D318A"/>
     <w:multiLevelType w:val="hybridMultilevel"/>
     <w:tmpl w:val="0F06C87A"/>
@@ -4600,7 +6012,7 @@
       </w:rPr>
     </w:lvl>
   </w:abstractNum>
-  <w:abstractNum w:abstractNumId="3" w15:restartNumberingAfterBreak="0">
+  <w:abstractNum w:abstractNumId="5" w15:restartNumberingAfterBreak="0">
     <w:nsid w:val="7AD34CC6"/>
     <w:multiLevelType w:val="hybridMultilevel"/>
     <w:tmpl w:val="227077B0"/>
@@ -4712,7 +6124,7 @@
       </w:rPr>
     </w:lvl>
   </w:abstractNum>
-  <w:abstractNum w:abstractNumId="4" w15:restartNumberingAfterBreak="0">
+  <w:abstractNum w:abstractNumId="6" w15:restartNumberingAfterBreak="0">
     <w:nsid w:val="7EB953D0"/>
     <w:multiLevelType w:val="hybridMultilevel"/>
     <w:tmpl w:val="0DDE531E"/>
@@ -4826,19 +6238,25 @@
     </w:lvl>
   </w:abstractNum>
   <w:num w:numId="1" w16cid:durableId="2014456724">
-    <w:abstractNumId w:val="2"/>
+    <w:abstractNumId w:val="4"/>
   </w:num>
   <w:num w:numId="2" w16cid:durableId="714699429">
-    <w:abstractNumId w:val="4"/>
+    <w:abstractNumId w:val="6"/>
   </w:num>
   <w:num w:numId="3" w16cid:durableId="623317700">
     <w:abstractNumId w:val="0"/>
   </w:num>
   <w:num w:numId="4" w16cid:durableId="288632757">
-    <w:abstractNumId w:val="1"/>
+    <w:abstractNumId w:val="3"/>
   </w:num>
   <w:num w:numId="5" w16cid:durableId="868490221">
-    <w:abstractNumId w:val="3"/>
+    <w:abstractNumId w:val="5"/>
+  </w:num>
+  <w:num w:numId="6" w16cid:durableId="2044749656">
+    <w:abstractNumId w:val="2"/>
+  </w:num>
+  <w:num w:numId="7" w16cid:durableId="87310203">
+    <w:abstractNumId w:val="1"/>
   </w:num>
 </w:numbering>
 </file>
@@ -5315,7 +6733,6 @@
   <w:style w:type="character" w:default="1" w:styleId="DefaultParagraphFont">
     <w:name w:val="Default Paragraph Font"/>
     <w:uiPriority w:val="1"/>
-    <w:semiHidden/>
     <w:unhideWhenUsed/>
   </w:style>
   <w:style w:type="table" w:default="1" w:styleId="TableNormal">
@@ -5584,6 +7001,43 @@
       <w:color w:val="44546A" w:themeColor="text2"/>
       <w:sz w:val="18"/>
       <w:szCs w:val="18"/>
+    </w:rPr>
+  </w:style>
+  <w:style w:type="table" w:styleId="TableGrid">
+    <w:name w:val="Table Grid"/>
+    <w:basedOn w:val="TableNormal"/>
+    <w:uiPriority w:val="39"/>
+    <w:rsid w:val="001168F9"/>
+    <w:pPr>
+      <w:spacing w:after="0" w:line="240" w:lineRule="auto"/>
+    </w:pPr>
+    <w:tblPr>
+      <w:tblBorders>
+        <w:top w:val="single" w:sz="4" w:space="0" w:color="auto"/>
+        <w:left w:val="single" w:sz="4" w:space="0" w:color="auto"/>
+        <w:bottom w:val="single" w:sz="4" w:space="0" w:color="auto"/>
+        <w:right w:val="single" w:sz="4" w:space="0" w:color="auto"/>
+        <w:insideH w:val="single" w:sz="4" w:space="0" w:color="auto"/>
+        <w:insideV w:val="single" w:sz="4" w:space="0" w:color="auto"/>
+      </w:tblBorders>
+    </w:tblPr>
+  </w:style>
+  <w:style w:type="paragraph" w:styleId="NormalWeb">
+    <w:name w:val="Normal (Web)"/>
+    <w:basedOn w:val="Normal"/>
+    <w:uiPriority w:val="99"/>
+    <w:semiHidden/>
+    <w:unhideWhenUsed/>
+    <w:rsid w:val="00207BA5"/>
+    <w:pPr>
+      <w:spacing w:before="100" w:beforeAutospacing="1" w:after="100" w:afterAutospacing="1" w:line="240" w:lineRule="auto"/>
+      <w:contextualSpacing w:val="0"/>
+    </w:pPr>
+    <w:rPr>
+      <w:rFonts w:ascii="Times New Roman" w:eastAsia="Times New Roman" w:hAnsi="Times New Roman" w:cs="Times New Roman"/>
+      <w:sz w:val="24"/>
+      <w:szCs w:val="24"/>
+      <w:lang w:val="fr-FR" w:eastAsia="fr-FR"/>
     </w:rPr>
   </w:style>
 </w:styles>

</xml_diff>